<commit_message>
Music/sounds + IU changes + updates gameControl
</commit_message>
<xml_diff>
--- a/ReferenciasVid.docx
+++ b/ReferenciasVid.docx
@@ -135,8 +135,13 @@
       <w:pPr>
         <w:jc w:val="both"/>
       </w:pPr>
-      <w:r>
-        <w:t xml:space="preserve">Estudio veteranos PTSD – </w:t>
+      <w:proofErr w:type="gramStart"/>
+      <w:r>
+        <w:t>Estudio veteranos</w:t>
+      </w:r>
+      <w:proofErr w:type="gramEnd"/>
+      <w:r>
+        <w:t xml:space="preserve"> PTSD – </w:t>
       </w:r>
     </w:p>
     <w:p>
@@ -626,7 +631,15 @@
         <w:jc w:val="both"/>
       </w:pPr>
       <w:r>
-        <w:t>Mobile apps para reduc</w:t>
+        <w:t xml:space="preserve">Mobile </w:t>
+      </w:r>
+      <w:proofErr w:type="gramStart"/>
+      <w:r>
+        <w:t>apps</w:t>
+      </w:r>
+      <w:proofErr w:type="gramEnd"/>
+      <w:r>
+        <w:t xml:space="preserve"> para reduc</w:t>
       </w:r>
       <w:r>
         <w:t xml:space="preserve">ir el estrés y ansiedad </w:t>
@@ -693,7 +706,15 @@
       </w:r>
       <w:proofErr w:type="spellEnd"/>
       <w:r>
-        <w:t xml:space="preserve">, energía, curiosidad, emoción, lo cual falta a quienes sufren de depresión. Al jugar se activan dos regiones del cerebro, la asociada con la motivación y completar metas y la asociada con aprender y la  memoria. El tener cosas que aprender es lo que hace querer seguir jugando, si no llega un punto en que puede aburrir y se para. Esas dos regiones del cerebro que se activan al jugar son las que se tienen con baja estimulación cuando se tiene depresión, por lo que, neurológicamente, son opuestos. Algunos estudios determinan que jugar más de 20 o 30 horas a la semana está relacionado con la depresión, </w:t>
+        <w:t xml:space="preserve">, energía, curiosidad, emoción, lo cual falta a quienes sufren de depresión. Al jugar se activan dos regiones del cerebro, la asociada con la motivación y completar metas y la asociada con aprender y </w:t>
+      </w:r>
+      <w:proofErr w:type="gramStart"/>
+      <w:r>
+        <w:t>la  memoria</w:t>
+      </w:r>
+      <w:proofErr w:type="gramEnd"/>
+      <w:r>
+        <w:t xml:space="preserve">. El tener cosas que aprender es lo que hace querer seguir jugando, si no llega un punto en que puede aburrir y se para. Esas dos regiones del cerebro que se activan al jugar son las que se tienen con baja estimulación cuando se tiene depresión, por lo que, neurológicamente, son opuestos. Algunos estudios determinan que jugar más de 20 o 30 horas a la semana está relacionado con la depresión, </w:t>
       </w:r>
       <w:proofErr w:type="spellStart"/>
       <w:r>
@@ -769,38 +790,15 @@
           <w:lang w:val="en-US"/>
         </w:rPr>
       </w:pPr>
-      <w:r>
-        <w:fldChar w:fldCharType="begin"/>
-      </w:r>
-      <w:r>
-        <w:rPr>
-          <w:lang w:val="en-US"/>
-        </w:rPr>
-        <w:instrText xml:space="preserve"> HYPERLINK "https://www.polygon.com/2015/3/27/8244743/firewatch-ment</w:instrText>
-      </w:r>
-      <w:r>
-        <w:rPr>
-          <w:lang w:val="en-US"/>
-        </w:rPr>
-        <w:instrText xml:space="preserve">al-health-ghost-stories-toilets" </w:instrText>
-      </w:r>
-      <w:r>
-        <w:fldChar w:fldCharType="separate"/>
-      </w:r>
-      <w:r>
-        <w:rPr>
-          <w:rStyle w:val="Hipervnculo"/>
-          <w:lang w:val="en-US"/>
-        </w:rPr>
-        <w:t>https://www.polygon.com/2015/3/27/8244743/firewatch-mental-health-ghost-stories-toilets</w:t>
-      </w:r>
-      <w:r>
-        <w:rPr>
-          <w:rStyle w:val="Hipervnculo"/>
-          <w:lang w:val="en-US"/>
-        </w:rPr>
-        <w:fldChar w:fldCharType="end"/>
-      </w:r>
+      <w:hyperlink r:id="rId22" w:history="1">
+        <w:r>
+          <w:rPr>
+            <w:rStyle w:val="Hipervnculo"/>
+            <w:lang w:val="en-US"/>
+          </w:rPr>
+          <w:t>https://www.polygon.com/2015/3/27/8244743/firewatch-mental-health-ghost-stories-toilets</w:t>
+        </w:r>
+      </w:hyperlink>
       <w:r>
         <w:rPr>
           <w:lang w:val="en-US"/>
@@ -818,7 +816,7 @@
       <w:pPr>
         <w:jc w:val="both"/>
       </w:pPr>
-      <w:hyperlink r:id="rId22" w:history="1">
+      <w:hyperlink r:id="rId23" w:history="1">
         <w:r>
           <w:rPr>
             <w:rStyle w:val="Hipervnculo"/>
@@ -843,7 +841,7 @@
           <w:lang w:val="en-US"/>
         </w:rPr>
       </w:pPr>
-      <w:hyperlink r:id="rId23" w:history="1">
+      <w:hyperlink r:id="rId24" w:history="1">
         <w:r>
           <w:rPr>
             <w:rStyle w:val="Hipervnculo"/>
@@ -914,7 +912,27 @@
           <w:shd w:val="clear" w:color="auto" w:fill="F7F7F7"/>
           <w:lang w:val="en-US"/>
         </w:rPr>
-        <w:t xml:space="preserve"> tasks seem insurmountable and the only reward at the end of the path is another day living with your mental health issue, a fantasy world where plotlines are resolved is a pretty easy sell.</w:t>
+        <w:t xml:space="preserve"> tasks seem insurmountable and the only reward at the end of the path is another day living with your mental health issue, a fantasy world where plotlines are resolved is </w:t>
+      </w:r>
+      <w:proofErr w:type="gramStart"/>
+      <w:r>
+        <w:rPr>
+          <w:rFonts w:ascii="Arial" w:hAnsi="Arial" w:cs="Arial"/>
+          <w:color w:val="343740"/>
+          <w:shd w:val="clear" w:color="auto" w:fill="F7F7F7"/>
+          <w:lang w:val="en-US"/>
+        </w:rPr>
+        <w:t>a pretty easy</w:t>
+      </w:r>
+      <w:proofErr w:type="gramEnd"/>
+      <w:r>
+        <w:rPr>
+          <w:rFonts w:ascii="Arial" w:hAnsi="Arial" w:cs="Arial"/>
+          <w:color w:val="343740"/>
+          <w:shd w:val="clear" w:color="auto" w:fill="F7F7F7"/>
+          <w:lang w:val="en-US"/>
+        </w:rPr>
+        <w:t xml:space="preserve"> sell.</w:t>
       </w:r>
     </w:p>
     <w:p>
@@ -938,32 +956,15 @@
           <w:lang w:val="en-US"/>
         </w:rPr>
       </w:pPr>
-      <w:r>
-        <w:fldChar w:fldCharType="begin"/>
-      </w:r>
-      <w:r>
-        <w:rPr>
-          <w:lang w:val="en-US"/>
-        </w:rPr>
-        <w:instrText xml:space="preserve"> HYPERLINK "https://www.ign.com/articles/2016/02/11/the-witness-firewatch-and-coping-with-depression" </w:instrText>
-      </w:r>
-      <w:r>
-        <w:fldChar w:fldCharType="separate"/>
-      </w:r>
-      <w:r>
-        <w:rPr>
-          <w:rStyle w:val="Hipervnculo"/>
-          <w:lang w:val="en-US"/>
-        </w:rPr>
-        <w:t>https://www.ign.com/articles/2016/02/11/the-witness-firewatch-and-coping-with-depression</w:t>
-      </w:r>
-      <w:r>
-        <w:rPr>
-          <w:rStyle w:val="Hipervnculo"/>
-          <w:lang w:val="en-US"/>
-        </w:rPr>
-        <w:fldChar w:fldCharType="end"/>
-      </w:r>
+      <w:hyperlink r:id="rId25" w:history="1">
+        <w:r>
+          <w:rPr>
+            <w:rStyle w:val="Hipervnculo"/>
+            <w:lang w:val="en-US"/>
+          </w:rPr>
+          <w:t>https://www.ign.com/articles/2016/02/11/the-witness-firewatch-and-coping-with-depression</w:t>
+        </w:r>
+      </w:hyperlink>
       <w:r>
         <w:rPr>
           <w:lang w:val="en-US"/>
@@ -1006,164 +1007,78 @@
           <w:lang w:val="en-US"/>
         </w:rPr>
       </w:pPr>
-      <w:r>
-        <w:fldChar w:fldCharType="begin"/>
-      </w:r>
-      <w:r>
-        <w:rPr>
-          <w:lang w:val="en-US"/>
-        </w:rPr>
-        <w:instrText xml:space="preserve"> HYPERLINK "http://indiehaven.com/dark</w:instrText>
-      </w:r>
-      <w:r>
-        <w:rPr>
-          <w:lang w:val="en-US"/>
-        </w:rPr>
-        <w:instrText xml:space="preserve">est-dungeon-tackles-mental-health-issues-in-all-the-right-ways/" </w:instrText>
-      </w:r>
-      <w:r>
-        <w:fldChar w:fldCharType="separate"/>
-      </w:r>
-      <w:r>
-        <w:rPr>
-          <w:rStyle w:val="Hipervnculo"/>
-          <w:lang w:val="en-US"/>
-        </w:rPr>
-        <w:t>http://indiehaven.com/darkest-dungeon-tackles-mental-health-issues-in-all-the-right-ways/</w:t>
-      </w:r>
-      <w:r>
-        <w:rPr>
-          <w:rStyle w:val="Hipervnculo"/>
-          <w:lang w:val="en-US"/>
-        </w:rPr>
-        <w:fldChar w:fldCharType="end"/>
-      </w:r>
-    </w:p>
-    <w:p>
-      <w:pPr>
-        <w:jc w:val="both"/>
-        <w:rPr>
-          <w:lang w:val="en-US"/>
-        </w:rPr>
-      </w:pPr>
-      <w:r>
-        <w:fldChar w:fldCharType="begin"/>
-      </w:r>
-      <w:r>
-        <w:rPr>
-          <w:lang w:val="en-US"/>
-        </w:rPr>
-        <w:instrText xml:space="preserve"> HYPERLINK "https://killscreen.com/previously/articles/darkest-dungeon-explores-psychological-horr</w:instrText>
-      </w:r>
-      <w:r>
-        <w:rPr>
-          <w:lang w:val="en-US"/>
-        </w:rPr>
-        <w:instrText xml:space="preserve">or-dungeon-crawl/" </w:instrText>
-      </w:r>
-      <w:r>
-        <w:fldChar w:fldCharType="separate"/>
-      </w:r>
-      <w:r>
-        <w:rPr>
-          <w:rStyle w:val="Hipervnculo"/>
-          <w:lang w:val="en-US"/>
-        </w:rPr>
-        <w:t>https://killscreen.com/previously/articles/darkest-dungeon-explores-psychological-horror-dungeon-crawl/</w:t>
-      </w:r>
-      <w:r>
-        <w:rPr>
-          <w:rStyle w:val="Hipervnculo"/>
-          <w:lang w:val="en-US"/>
-        </w:rPr>
-        <w:fldChar w:fldCharType="end"/>
-      </w:r>
-      <w:r>
-        <w:rPr>
-          <w:lang w:val="en-US"/>
-        </w:rPr>
-        <w:t xml:space="preserve"> </w:t>
-      </w:r>
-    </w:p>
-    <w:p>
-      <w:pPr>
-        <w:jc w:val="both"/>
-        <w:rPr>
-          <w:lang w:val="en-US"/>
-        </w:rPr>
-      </w:pPr>
-      <w:r>
-        <w:fldChar w:fldCharType="begin"/>
-      </w:r>
-      <w:r>
-        <w:rPr>
-          <w:lang w:val="en-US"/>
-        </w:rPr>
-        <w:instrText xml:space="preserve"> HYPERLINK "https://facebook.pastemagazine.com/games/a-burnt-torch-darkest-dungeon-mental-health-and-lo/" </w:instrText>
-      </w:r>
-      <w:r>
-        <w:fldChar w:fldCharType="separate"/>
-      </w:r>
-      <w:r>
-        <w:rPr>
-          <w:rStyle w:val="Hipervnculo"/>
-          <w:lang w:val="en-US"/>
-        </w:rPr>
-        <w:t>https://facebook.pastemagazine.com/games/a-burnt-torch-darkest-dungeon-mental-health-and-lo/</w:t>
-      </w:r>
-      <w:r>
-        <w:rPr>
-          <w:rStyle w:val="Hipervnculo"/>
-          <w:lang w:val="en-US"/>
-        </w:rPr>
-        <w:fldChar w:fldCharType="end"/>
-      </w:r>
-      <w:r>
-        <w:rPr>
-          <w:lang w:val="en-US"/>
-        </w:rPr>
-        <w:t xml:space="preserve"> </w:t>
-      </w:r>
-    </w:p>
-    <w:p>
-      <w:pPr>
-        <w:jc w:val="both"/>
-        <w:rPr>
-          <w:lang w:val="en-US"/>
-        </w:rPr>
-      </w:pPr>
-      <w:r>
-        <w:fldChar w:fldCharType="begin"/>
-      </w:r>
-      <w:r>
-        <w:rPr>
-          <w:lang w:val="en-US"/>
-        </w:rPr>
-        <w:instrText xml:space="preserve"> HYPERLINK "https://checkpointorg.com/stressed-examin</w:instrText>
-      </w:r>
-      <w:r>
-        <w:rPr>
-          <w:lang w:val="en-US"/>
-        </w:rPr>
-        <w:instrText xml:space="preserve">ation-mental-health-darkest-dungeon/" </w:instrText>
-      </w:r>
-      <w:r>
-        <w:fldChar w:fldCharType="separate"/>
-      </w:r>
-      <w:r>
-        <w:rPr>
-          <w:rStyle w:val="Hipervnculo"/>
-          <w:lang w:val="en-US"/>
-        </w:rPr>
-        <w:t>https://checkpointorg.com/stressed-examination-mental-health-darkest-dungeon/</w:t>
-      </w:r>
-      <w:r>
-        <w:rPr>
-          <w:rStyle w:val="Hipervnculo"/>
-          <w:lang w:val="en-US"/>
-        </w:rPr>
-        <w:fldChar w:fldCharType="end"/>
-      </w:r>
+      <w:hyperlink r:id="rId26" w:history="1">
+        <w:r>
+          <w:rPr>
+            <w:rStyle w:val="Hipervnculo"/>
+            <w:lang w:val="en-US"/>
+          </w:rPr>
+          <w:t>http://indiehaven.com/darkest-dungeon-tackles-mental-health-issues-in-all-the-right-ways/</w:t>
+        </w:r>
+      </w:hyperlink>
+    </w:p>
+    <w:p>
+      <w:pPr>
+        <w:jc w:val="both"/>
+        <w:rPr>
+          <w:lang w:val="en-US"/>
+        </w:rPr>
+      </w:pPr>
+      <w:hyperlink r:id="rId27" w:history="1">
+        <w:r>
+          <w:rPr>
+            <w:rStyle w:val="Hipervnculo"/>
+            <w:lang w:val="en-US"/>
+          </w:rPr>
+          <w:t>https://killscreen.com/previously/articles/darkest-dungeon-explores-psychological-horror-dungeon-crawl/</w:t>
+        </w:r>
+      </w:hyperlink>
+      <w:r>
+        <w:rPr>
+          <w:lang w:val="en-US"/>
+        </w:rPr>
+        <w:t xml:space="preserve"> </w:t>
+      </w:r>
+    </w:p>
+    <w:p>
+      <w:pPr>
+        <w:jc w:val="both"/>
+        <w:rPr>
+          <w:lang w:val="en-US"/>
+        </w:rPr>
+      </w:pPr>
+      <w:hyperlink r:id="rId28" w:history="1">
+        <w:r>
+          <w:rPr>
+            <w:rStyle w:val="Hipervnculo"/>
+            <w:lang w:val="en-US"/>
+          </w:rPr>
+          <w:t>https://facebook.pastemagazine.com/games/a-burnt-torch-darkest-dungeon-mental-health-and-lo/</w:t>
+        </w:r>
+      </w:hyperlink>
+      <w:r>
+        <w:rPr>
+          <w:lang w:val="en-US"/>
+        </w:rPr>
+        <w:t xml:space="preserve"> </w:t>
+      </w:r>
+    </w:p>
+    <w:p>
+      <w:pPr>
+        <w:jc w:val="both"/>
+        <w:rPr>
+          <w:lang w:val="en-US"/>
+        </w:rPr>
+      </w:pPr>
+      <w:hyperlink r:id="rId29" w:history="1">
+        <w:r>
+          <w:rPr>
+            <w:rStyle w:val="Hipervnculo"/>
+            <w:lang w:val="en-US"/>
+          </w:rPr>
+          <w:t>https://checkpointorg.com/stressed-examination-mental-health-darkest-dungeon/</w:t>
+        </w:r>
+      </w:hyperlink>
       <w:r>
         <w:rPr>
           <w:lang w:val="en-US"/>
@@ -1200,38 +1115,15 @@
           <w:lang w:val="en-US"/>
         </w:rPr>
       </w:pPr>
-      <w:r>
-        <w:fldChar w:fldCharType="begin"/>
-      </w:r>
-      <w:r>
-        <w:rPr>
-          <w:lang w:val="en-US"/>
-        </w:rPr>
-        <w:instrText xml:space="preserve"> HYPERLINK "https://magdalene.co/story/life-is-strange-confronts-sexuality-mental-health-issues-through-time-travelin</w:instrText>
-      </w:r>
-      <w:r>
-        <w:rPr>
-          <w:lang w:val="en-US"/>
-        </w:rPr>
-        <w:instrText xml:space="preserve">g" \l ":~:text=Finally%2C%20many%20characters%20in%20Life,Functioning%20Autism%2C%20or%20Asperger%20Syndrome" </w:instrText>
-      </w:r>
-      <w:r>
-        <w:fldChar w:fldCharType="separate"/>
-      </w:r>
-      <w:r>
-        <w:rPr>
-          <w:rStyle w:val="Hipervnculo"/>
-          <w:lang w:val="en-US"/>
-        </w:rPr>
-        <w:t>https://magdalene.co/story/life-is-strange-confronts-sexuality-mental-health-issues-through-time-traveling#:~:text=Finally%2C%20many%20characters%20in%20Life,Functioning%20Autism%2C%20or%20Asperger%20Syndrome</w:t>
-      </w:r>
-      <w:r>
-        <w:rPr>
-          <w:rStyle w:val="Hipervnculo"/>
-          <w:lang w:val="en-US"/>
-        </w:rPr>
-        <w:fldChar w:fldCharType="end"/>
-      </w:r>
+      <w:hyperlink r:id="rId30" w:anchor=":~:text=Finally%2C%20many%20characters%20in%20Life,Functioning%20Autism%2C%20or%20Asperger%20Syndrome" w:history="1">
+        <w:r>
+          <w:rPr>
+            <w:rStyle w:val="Hipervnculo"/>
+            <w:lang w:val="en-US"/>
+          </w:rPr>
+          <w:t>https://magdalene.co/story/life-is-strange-confronts-sexuality-mental-health-issues-through-time-traveling#:~:text=Finally%2C%20many%20characters%20in%20Life,Functioning%20Autism%2C%20or%20Asperger%20Syndrome</w:t>
+        </w:r>
+      </w:hyperlink>
       <w:r>
         <w:rPr>
           <w:lang w:val="en-US"/>
@@ -1252,72 +1144,38 @@
           <w:lang w:val="en-US"/>
         </w:rPr>
       </w:pPr>
-      <w:r>
-        <w:fldChar w:fldCharType="begin"/>
-      </w:r>
-      <w:r>
-        <w:rPr>
-          <w:lang w:val="en-US"/>
-        </w:rPr>
-        <w:instrText xml:space="preserve"> HYPERLINK "https://www.redbull.com/us-en/life-is-strange-before-the-storm-mental-health-interview" </w:instrText>
-      </w:r>
-      <w:r>
-        <w:fldChar w:fldCharType="separate"/>
-      </w:r>
-      <w:r>
-        <w:rPr>
-          <w:rStyle w:val="Hipervnculo"/>
-          <w:lang w:val="en-US"/>
-        </w:rPr>
-        <w:t>https://www.redbull.com/us-en/life-is-strange-before-the-storm-mental-health-interview</w:t>
-      </w:r>
-      <w:r>
-        <w:rPr>
-          <w:rStyle w:val="Hipervnculo"/>
-          <w:lang w:val="en-US"/>
-        </w:rPr>
-        <w:fldChar w:fldCharType="end"/>
-      </w:r>
-      <w:r>
-        <w:rPr>
-          <w:lang w:val="en-US"/>
-        </w:rPr>
-        <w:t xml:space="preserve"> </w:t>
-      </w:r>
-    </w:p>
-    <w:p>
-      <w:pPr>
-        <w:jc w:val="both"/>
-        <w:rPr>
-          <w:lang w:val="en-US"/>
-        </w:rPr>
-      </w:pPr>
-      <w:r>
-        <w:fldChar w:fldCharType="begin"/>
-      </w:r>
-      <w:r>
-        <w:rPr>
-          <w:lang w:val="en-US"/>
-        </w:rPr>
-        <w:instrText xml:space="preserve"> HYPERLINK "https://www.rcpsych.ac.uk/news-and-features/blogs/detail/cultural-blog/2016/08/08/bullying-depression-and-suicide-taking-responsibility-in-life-is-strange" </w:instrText>
-      </w:r>
-      <w:r>
-        <w:fldChar w:fldCharType="separate"/>
-      </w:r>
-      <w:r>
-        <w:rPr>
-          <w:rStyle w:val="Hipervnculo"/>
-          <w:lang w:val="en-US"/>
-        </w:rPr>
-        <w:t>https://www.rcpsych.ac.uk/news-and-features/blogs/detail/cultural-blog/2016/08/08/bullying-depression-and-suicide-taking-responsibility-in-life-is-strange</w:t>
-      </w:r>
-      <w:r>
-        <w:rPr>
-          <w:rStyle w:val="Hipervnculo"/>
-          <w:lang w:val="en-US"/>
-        </w:rPr>
-        <w:fldChar w:fldCharType="end"/>
-      </w:r>
+      <w:hyperlink r:id="rId31" w:history="1">
+        <w:r>
+          <w:rPr>
+            <w:rStyle w:val="Hipervnculo"/>
+            <w:lang w:val="en-US"/>
+          </w:rPr>
+          <w:t>https://www.redbull.com/us-en/life-is-strange-before-the-storm-mental-health-interview</w:t>
+        </w:r>
+      </w:hyperlink>
+      <w:r>
+        <w:rPr>
+          <w:lang w:val="en-US"/>
+        </w:rPr>
+        <w:t xml:space="preserve"> </w:t>
+      </w:r>
+    </w:p>
+    <w:p>
+      <w:pPr>
+        <w:jc w:val="both"/>
+        <w:rPr>
+          <w:lang w:val="en-US"/>
+        </w:rPr>
+      </w:pPr>
+      <w:hyperlink r:id="rId32" w:history="1">
+        <w:r>
+          <w:rPr>
+            <w:rStyle w:val="Hipervnculo"/>
+            <w:lang w:val="en-US"/>
+          </w:rPr>
+          <w:t>https://www.rcpsych.ac.uk/news-and-features/blogs/detail/cultural-blog/2016/08/08/bullying-depression-and-suicide-taking-responsibility-in-life-is-strange</w:t>
+        </w:r>
+      </w:hyperlink>
       <w:r>
         <w:rPr>
           <w:lang w:val="en-US"/>
@@ -1352,49 +1210,45 @@
         <w:rPr>
           <w:lang w:val="en-US"/>
         </w:rPr>
-        <w:t xml:space="preserve">: Senua’s Sacrifice </w:t>
-      </w:r>
-    </w:p>
-    <w:p>
-      <w:pPr>
-        <w:jc w:val="both"/>
-        <w:rPr>
-          <w:lang w:val="en-US"/>
-        </w:rPr>
-      </w:pPr>
-      <w:r>
-        <w:lastRenderedPageBreak/>
-        <w:fldChar w:fldCharType="begin"/>
-      </w:r>
-      <w:r>
-        <w:rPr>
-          <w:lang w:val="en-US"/>
-        </w:rPr>
-        <w:instrText xml:space="preserve"> HYPERLINK "https://venturebeat.com/2019/10/26/how-hellblade-senuas-sacrifice-changed-lives-with-its-thoughtful-portrayal-of-mental-illness/" </w:instrText>
-      </w:r>
-      <w:r>
-        <w:fldChar w:fldCharType="separate"/>
-      </w:r>
-      <w:r>
-        <w:rPr>
-          <w:rStyle w:val="Hipervnculo"/>
-          <w:lang w:val="en-US"/>
-        </w:rPr>
-        <w:t>https://venturebeat.com/2019/10/26/how-hellblade-senuas-sacrifice-changed-lives-with-its-thoughtful-portrayal-of-mental-illness/</w:t>
-      </w:r>
-      <w:r>
-        <w:rPr>
-          <w:rStyle w:val="Hipervnculo"/>
-          <w:lang w:val="en-US"/>
-        </w:rPr>
-        <w:fldChar w:fldCharType="end"/>
-      </w:r>
-    </w:p>
-    <w:p>
-      <w:pPr>
-        <w:jc w:val="both"/>
-      </w:pPr>
-      <w:hyperlink r:id="rId24" w:history="1">
+        <w:t xml:space="preserve">: </w:t>
+      </w:r>
+      <w:proofErr w:type="spellStart"/>
+      <w:r>
+        <w:rPr>
+          <w:lang w:val="en-US"/>
+        </w:rPr>
+        <w:t>Senua’s</w:t>
+      </w:r>
+      <w:proofErr w:type="spellEnd"/>
+      <w:r>
+        <w:rPr>
+          <w:lang w:val="en-US"/>
+        </w:rPr>
+        <w:t xml:space="preserve"> Sacrifice </w:t>
+      </w:r>
+    </w:p>
+    <w:p>
+      <w:pPr>
+        <w:jc w:val="both"/>
+        <w:rPr>
+          <w:lang w:val="en-US"/>
+        </w:rPr>
+      </w:pPr>
+      <w:hyperlink r:id="rId33" w:history="1">
+        <w:r>
+          <w:rPr>
+            <w:rStyle w:val="Hipervnculo"/>
+            <w:lang w:val="en-US"/>
+          </w:rPr>
+          <w:t>https://venturebeat.com/2019/10/26/how-hellblade-senuas-sacrifice-changed-lives-with-its-thoughtful-portrayal-of-mental-illness/</w:t>
+        </w:r>
+      </w:hyperlink>
+    </w:p>
+    <w:p>
+      <w:pPr>
+        <w:jc w:val="both"/>
+      </w:pPr>
+      <w:hyperlink r:id="rId34" w:history="1">
         <w:r>
           <w:rPr>
             <w:rStyle w:val="Hipervnculo"/>
@@ -1495,38 +1349,15 @@
         </w:rPr>
         <w:t xml:space="preserve"> </w:t>
       </w:r>
-      <w:r>
-        <w:fldChar w:fldCharType="begin"/>
-      </w:r>
-      <w:r>
-        <w:rPr>
-          <w:lang w:val="en-US"/>
-        </w:rPr>
-        <w:instrText xml:space="preserve"> HYPERLINK "http</w:instrText>
-      </w:r>
-      <w:r>
-        <w:rPr>
-          <w:lang w:val="en-US"/>
-        </w:rPr>
-        <w:instrText xml:space="preserve">s://www.youtube.com/watch?v=mM-xWwtc0YM" </w:instrText>
-      </w:r>
-      <w:r>
-        <w:fldChar w:fldCharType="separate"/>
-      </w:r>
-      <w:r>
-        <w:rPr>
-          <w:rStyle w:val="Hipervnculo"/>
-          <w:lang w:val="en-US"/>
-        </w:rPr>
-        <w:t>https://www.youtube.com/watch?v=mM-xWwtc0YM</w:t>
-      </w:r>
-      <w:r>
-        <w:rPr>
-          <w:rStyle w:val="Hipervnculo"/>
-          <w:lang w:val="en-US"/>
-        </w:rPr>
-        <w:fldChar w:fldCharType="end"/>
-      </w:r>
+      <w:hyperlink r:id="rId35" w:history="1">
+        <w:r>
+          <w:rPr>
+            <w:rStyle w:val="Hipervnculo"/>
+            <w:lang w:val="en-US"/>
+          </w:rPr>
+          <w:t>https://www.youtube.com/watch?v=mM-xWwtc0YM</w:t>
+        </w:r>
+      </w:hyperlink>
       <w:r>
         <w:rPr>
           <w:lang w:val="en-US"/>
@@ -1583,32 +1414,15 @@
           <w:lang w:val="en-US"/>
         </w:rPr>
       </w:pPr>
-      <w:r>
-        <w:fldChar w:fldCharType="begin"/>
-      </w:r>
-      <w:r>
-        <w:rPr>
-          <w:lang w:val="en-US"/>
-        </w:rPr>
-        <w:instrText xml:space="preserve"> HYPERLINK "https://www.ncbi.nlm.nih.gov/pmc/articles/PMC6495293/" </w:instrText>
-      </w:r>
-      <w:r>
-        <w:fldChar w:fldCharType="separate"/>
-      </w:r>
-      <w:r>
-        <w:rPr>
-          <w:rStyle w:val="Hipervnculo"/>
-          <w:lang w:val="en-US"/>
-        </w:rPr>
-        <w:t>https://www.ncbi.nlm.nih.gov/pmc/articles/PMC6495293/</w:t>
-      </w:r>
-      <w:r>
-        <w:rPr>
-          <w:rStyle w:val="Hipervnculo"/>
-          <w:lang w:val="en-US"/>
-        </w:rPr>
-        <w:fldChar w:fldCharType="end"/>
-      </w:r>
+      <w:hyperlink r:id="rId36" w:history="1">
+        <w:r>
+          <w:rPr>
+            <w:rStyle w:val="Hipervnculo"/>
+            <w:lang w:val="en-US"/>
+          </w:rPr>
+          <w:t>https://www.ncbi.nlm.nih.gov/pmc/articles/PMC6495293/</w:t>
+        </w:r>
+      </w:hyperlink>
       <w:r>
         <w:rPr>
           <w:lang w:val="en-US"/>
@@ -1641,7 +1455,7 @@
       <w:pPr>
         <w:jc w:val="both"/>
       </w:pPr>
-      <w:hyperlink r:id="rId25" w:history="1">
+      <w:hyperlink r:id="rId37" w:history="1">
         <w:r>
           <w:rPr>
             <w:rStyle w:val="Hipervnculo"/>
@@ -1695,7 +1509,7 @@
       <w:pPr>
         <w:jc w:val="both"/>
       </w:pPr>
-      <w:hyperlink r:id="rId26" w:history="1">
+      <w:hyperlink r:id="rId38" w:history="1">
         <w:r>
           <w:rPr>
             <w:rStyle w:val="Hipervnculo"/>
@@ -1720,7 +1534,7 @@
       <w:pPr>
         <w:jc w:val="both"/>
       </w:pPr>
-      <w:hyperlink r:id="rId27" w:history="1">
+      <w:hyperlink r:id="rId39" w:history="1">
         <w:r>
           <w:rPr>
             <w:rStyle w:val="Hipervnculo"/>
@@ -1753,7 +1567,7 @@
       <w:pPr>
         <w:jc w:val="both"/>
       </w:pPr>
-      <w:hyperlink r:id="rId28" w:history="1">
+      <w:hyperlink r:id="rId40" w:history="1">
         <w:r>
           <w:rPr>
             <w:rStyle w:val="Hipervnculo"/>
@@ -1801,7 +1615,7 @@
       <w:pPr>
         <w:jc w:val="both"/>
       </w:pPr>
-      <w:hyperlink r:id="rId29" w:history="1">
+      <w:hyperlink r:id="rId41" w:history="1">
         <w:r>
           <w:rPr>
             <w:rStyle w:val="Hipervnculo"/>
@@ -1843,7 +1657,7 @@
       <w:pPr>
         <w:jc w:val="both"/>
       </w:pPr>
-      <w:hyperlink r:id="rId30" w:history="1">
+      <w:hyperlink r:id="rId42" w:history="1">
         <w:r>
           <w:rPr>
             <w:rStyle w:val="Hipervnculo"/>
@@ -1865,7 +1679,7 @@
       <w:pPr>
         <w:jc w:val="both"/>
       </w:pPr>
-      <w:hyperlink r:id="rId31" w:history="1">
+      <w:hyperlink r:id="rId43" w:history="1">
         <w:r>
           <w:rPr>
             <w:rStyle w:val="Hipervnculo"/>
@@ -1909,32 +1723,15 @@
           <w:lang w:val="en-US"/>
         </w:rPr>
       </w:pPr>
-      <w:r>
-        <w:fldChar w:fldCharType="begin"/>
-      </w:r>
-      <w:r>
-        <w:rPr>
-          <w:lang w:val="en-US"/>
-        </w:rPr>
-        <w:instrText xml:space="preserve"> HYPERLINK "https://www.ncbi.nlm.nih.gov/pmc/articles/PMC5573445/" </w:instrText>
-      </w:r>
-      <w:r>
-        <w:fldChar w:fldCharType="separate"/>
-      </w:r>
-      <w:r>
-        <w:rPr>
-          <w:rStyle w:val="Hipervnculo"/>
-          <w:lang w:val="en-US"/>
-        </w:rPr>
-        <w:t>https://www.ncbi.nlm.nih.gov/pmc/articles/PMC5573445/</w:t>
-      </w:r>
-      <w:r>
-        <w:rPr>
-          <w:rStyle w:val="Hipervnculo"/>
-          <w:lang w:val="en-US"/>
-        </w:rPr>
-        <w:fldChar w:fldCharType="end"/>
-      </w:r>
+      <w:hyperlink r:id="rId44" w:history="1">
+        <w:r>
+          <w:rPr>
+            <w:rStyle w:val="Hipervnculo"/>
+            <w:lang w:val="en-US"/>
+          </w:rPr>
+          <w:t>https://www.ncbi.nlm.nih.gov/pmc/articles/PMC5573445/</w:t>
+        </w:r>
+      </w:hyperlink>
       <w:r>
         <w:rPr>
           <w:lang w:val="en-US"/>
@@ -1968,7 +1765,7 @@
       <w:pPr>
         <w:jc w:val="both"/>
       </w:pPr>
-      <w:hyperlink r:id="rId32" w:history="1">
+      <w:hyperlink r:id="rId45" w:history="1">
         <w:r>
           <w:rPr>
             <w:rStyle w:val="Hipervnculo"/>
@@ -2012,7 +1809,7 @@
       <w:pPr>
         <w:jc w:val="both"/>
       </w:pPr>
-      <w:hyperlink r:id="rId33" w:history="1">
+      <w:hyperlink r:id="rId46" w:history="1">
         <w:r>
           <w:rPr>
             <w:rStyle w:val="Hipervnculo"/>
@@ -2126,7 +1923,7 @@
       <w:pPr>
         <w:jc w:val="both"/>
       </w:pPr>
-      <w:hyperlink r:id="rId34" w:history="1">
+      <w:hyperlink r:id="rId47" w:history="1">
         <w:r>
           <w:rPr>
             <w:rStyle w:val="Hipervnculo"/>
@@ -2193,37 +1990,34 @@
       <w:pPr>
         <w:jc w:val="both"/>
       </w:pPr>
-      <w:r>
-        <w:fldChar w:fldCharType="begin"/>
-      </w:r>
-      <w:r>
-        <w:rPr>
-          <w:lang w:val="en-US"/>
-        </w:rPr>
-        <w:instrText xml:space="preserve"> HYPERLINK "https://pediatrics.aappublications.org/content/132/2/260" </w:instrText>
-      </w:r>
-      <w:r>
-        <w:fldChar w:fldCharType="separate"/>
-      </w:r>
-      <w:r>
-        <w:rPr>
-          <w:rStyle w:val="Hipervnculo"/>
-          <w:lang w:val="en-US"/>
-        </w:rPr>
-        <w:t>https://pediatrics.aappublications.org/content/132/2/260</w:t>
-      </w:r>
-      <w:r>
-        <w:rPr>
-          <w:rStyle w:val="Hipervnculo"/>
-          <w:lang w:val="en-US"/>
-        </w:rPr>
-        <w:fldChar w:fldCharType="end"/>
-      </w:r>
-      <w:r>
-        <w:rPr>
-          <w:lang w:val="en-US"/>
-        </w:rPr>
-        <w:t xml:space="preserve"> -  Boys with ASD spend much more time playing video games than do boys with TD, and boys with ASD and ADHD are at greater risk for problematic video game use than are boys with TD.</w:t>
+      <w:hyperlink r:id="rId48" w:history="1">
+        <w:r>
+          <w:rPr>
+            <w:rStyle w:val="Hipervnculo"/>
+            <w:lang w:val="en-US"/>
+          </w:rPr>
+          <w:t>https://pediatrics.aappublications.org/content/132/2/260</w:t>
+        </w:r>
+      </w:hyperlink>
+      <w:r>
+        <w:rPr>
+          <w:lang w:val="en-US"/>
+        </w:rPr>
+        <w:t xml:space="preserve"> </w:t>
+      </w:r>
+      <w:proofErr w:type="gramStart"/>
+      <w:r>
+        <w:rPr>
+          <w:lang w:val="en-US"/>
+        </w:rPr>
+        <w:t>-  Boys</w:t>
+      </w:r>
+      <w:proofErr w:type="gramEnd"/>
+      <w:r>
+        <w:rPr>
+          <w:lang w:val="en-US"/>
+        </w:rPr>
+        <w:t xml:space="preserve"> with ASD spend much more time playing video games than do boys with TD, and boys with ASD and ADHD are at greater risk for problematic video game use than are boys with TD.</w:t>
       </w:r>
       <w:r>
         <w:rPr>
@@ -2284,7 +2078,7 @@
       </w:r>
     </w:p>
     <w:p>
-      <w:hyperlink r:id="rId35" w:history="1">
+      <w:hyperlink r:id="rId49" w:history="1">
         <w:r>
           <w:rPr>
             <w:rStyle w:val="Hipervnculo"/>
@@ -2328,32 +2122,15 @@
           <w:lang w:val="en-US"/>
         </w:rPr>
       </w:pPr>
-      <w:r>
-        <w:fldChar w:fldCharType="begin"/>
-      </w:r>
-      <w:r>
-        <w:rPr>
-          <w:lang w:val="en-US"/>
-        </w:rPr>
-        <w:instrText xml:space="preserve"> HYPERLINK "https://medium.com/invisible-illness/mental-health-and-video-games-77eef84f9ad2" </w:instrText>
-      </w:r>
-      <w:r>
-        <w:fldChar w:fldCharType="separate"/>
-      </w:r>
-      <w:r>
-        <w:rPr>
-          <w:rStyle w:val="Hipervnculo"/>
-          <w:lang w:val="en-US"/>
-        </w:rPr>
-        <w:t>https://medium.com/invisible-illness/mental-health-and-video-games-77eef84f9ad2</w:t>
-      </w:r>
-      <w:r>
-        <w:rPr>
-          <w:rStyle w:val="Hipervnculo"/>
-          <w:lang w:val="en-US"/>
-        </w:rPr>
-        <w:fldChar w:fldCharType="end"/>
-      </w:r>
+      <w:hyperlink r:id="rId50" w:history="1">
+        <w:r>
+          <w:rPr>
+            <w:rStyle w:val="Hipervnculo"/>
+            <w:lang w:val="en-US"/>
+          </w:rPr>
+          <w:t>https://medium.com/invisible-illness/mental-health-and-video-games-77eef84f9ad2</w:t>
+        </w:r>
+      </w:hyperlink>
       <w:r>
         <w:rPr>
           <w:lang w:val="en-US"/>
@@ -2414,71 +2191,37 @@
           <w:lang w:val="en-US"/>
         </w:rPr>
       </w:pPr>
-      <w:r>
-        <w:fldChar w:fldCharType="begin"/>
-      </w:r>
-      <w:r>
-        <w:rPr>
-          <w:lang w:val="en-US"/>
-        </w:rPr>
-        <w:instrText xml:space="preserve"> HYPERLINK "https://thatshelf.com/thought-bubble-the-terrifying-isolation-of-actual-sunlight/" </w:instrText>
-      </w:r>
-      <w:r>
-        <w:fldChar w:fldCharType="separate"/>
-      </w:r>
-      <w:r>
-        <w:rPr>
-          <w:rStyle w:val="Hipervnculo"/>
-          <w:lang w:val="en-US"/>
-        </w:rPr>
-        <w:t>https://thatshelf.com/thought-bubble-the-terrifying-isolation-of-actual-sunlight/</w:t>
-      </w:r>
-      <w:r>
-        <w:rPr>
-          <w:rStyle w:val="Hipervnculo"/>
-          <w:lang w:val="en-US"/>
-        </w:rPr>
-        <w:fldChar w:fldCharType="end"/>
-      </w:r>
-      <w:r>
-        <w:rPr>
-          <w:lang w:val="en-US"/>
-        </w:rPr>
-        <w:t xml:space="preserve"> </w:t>
-      </w:r>
-    </w:p>
-    <w:p>
-      <w:pPr>
-        <w:rPr>
-          <w:lang w:val="en-US"/>
-        </w:rPr>
-      </w:pPr>
-      <w:r>
-        <w:fldChar w:fldCharType="begin"/>
-      </w:r>
-      <w:r>
-        <w:rPr>
-          <w:lang w:val="en-US"/>
-        </w:rPr>
-        <w:instrText xml:space="preserve"> HYPERLINK "https://www.metacritic.com/game/switch/actual-sunlight" </w:instrText>
-      </w:r>
-      <w:r>
-        <w:fldChar w:fldCharType="separate"/>
-      </w:r>
-      <w:r>
-        <w:rPr>
-          <w:rStyle w:val="Hipervnculo"/>
-          <w:lang w:val="en-US"/>
-        </w:rPr>
-        <w:t>https://www.metacritic.com/game/switch/actual-sunlight</w:t>
-      </w:r>
-      <w:r>
-        <w:rPr>
-          <w:rStyle w:val="Hipervnculo"/>
-          <w:lang w:val="en-US"/>
-        </w:rPr>
-        <w:fldChar w:fldCharType="end"/>
-      </w:r>
+      <w:hyperlink r:id="rId51" w:history="1">
+        <w:r>
+          <w:rPr>
+            <w:rStyle w:val="Hipervnculo"/>
+            <w:lang w:val="en-US"/>
+          </w:rPr>
+          <w:t>https://thatshelf.com/thought-bubble-the-terrifying-isolation-of-actual-sunlight/</w:t>
+        </w:r>
+      </w:hyperlink>
+      <w:r>
+        <w:rPr>
+          <w:lang w:val="en-US"/>
+        </w:rPr>
+        <w:t xml:space="preserve"> </w:t>
+      </w:r>
+    </w:p>
+    <w:p>
+      <w:pPr>
+        <w:rPr>
+          <w:lang w:val="en-US"/>
+        </w:rPr>
+      </w:pPr>
+      <w:hyperlink r:id="rId52" w:history="1">
+        <w:r>
+          <w:rPr>
+            <w:rStyle w:val="Hipervnculo"/>
+            <w:lang w:val="en-US"/>
+          </w:rPr>
+          <w:t>https://www.metacritic.com/game/switch/actual-sunlight</w:t>
+        </w:r>
+      </w:hyperlink>
       <w:r>
         <w:rPr>
           <w:lang w:val="en-US"/>
@@ -2498,38 +2241,15 @@
           <w:lang w:val="en-US"/>
         </w:rPr>
       </w:pPr>
-      <w:r>
-        <w:fldChar w:fldCharType="begin"/>
-      </w:r>
-      <w:r>
-        <w:rPr>
-          <w:lang w:val="en-US"/>
-        </w:rPr>
-        <w:instrText xml:space="preserve"> HYPERLINK "https://switchplayer.net/2020/02/06/actual-sunlight-revi</w:instrText>
-      </w:r>
-      <w:r>
-        <w:rPr>
-          <w:lang w:val="en-US"/>
-        </w:rPr>
-        <w:instrText xml:space="preserve">ew/" </w:instrText>
-      </w:r>
-      <w:r>
-        <w:fldChar w:fldCharType="separate"/>
-      </w:r>
-      <w:r>
-        <w:rPr>
-          <w:rStyle w:val="Hipervnculo"/>
-          <w:lang w:val="en-US"/>
-        </w:rPr>
-        <w:t>https://switchplayer.net/2020/02/06/actual-sunlight-review/</w:t>
-      </w:r>
-      <w:r>
-        <w:rPr>
-          <w:rStyle w:val="Hipervnculo"/>
-          <w:lang w:val="en-US"/>
-        </w:rPr>
-        <w:fldChar w:fldCharType="end"/>
-      </w:r>
+      <w:hyperlink r:id="rId53" w:history="1">
+        <w:r>
+          <w:rPr>
+            <w:rStyle w:val="Hipervnculo"/>
+            <w:lang w:val="en-US"/>
+          </w:rPr>
+          <w:t>https://switchplayer.net/2020/02/06/actual-sunlight-review/</w:t>
+        </w:r>
+      </w:hyperlink>
       <w:r>
         <w:rPr>
           <w:lang w:val="en-US"/>
@@ -2575,32 +2295,15 @@
           <w:lang w:val="en-US"/>
         </w:rPr>
       </w:pPr>
-      <w:r>
-        <w:fldChar w:fldCharType="begin"/>
-      </w:r>
-      <w:r>
-        <w:rPr>
-          <w:lang w:val="en-US"/>
-        </w:rPr>
-        <w:instrText xml:space="preserve"> HYPERLINK "https://thatshelf.com/faith-humanity-and-that-dragon-cancer/" </w:instrText>
-      </w:r>
-      <w:r>
-        <w:fldChar w:fldCharType="separate"/>
-      </w:r>
-      <w:r>
-        <w:rPr>
-          <w:rStyle w:val="Hipervnculo"/>
-          <w:lang w:val="en-US"/>
-        </w:rPr>
-        <w:t>https://thatshelf.com/faith-humanity-and-that-dragon-cancer/</w:t>
-      </w:r>
-      <w:r>
-        <w:rPr>
-          <w:rStyle w:val="Hipervnculo"/>
-          <w:lang w:val="en-US"/>
-        </w:rPr>
-        <w:fldChar w:fldCharType="end"/>
-      </w:r>
+      <w:hyperlink r:id="rId54" w:history="1">
+        <w:r>
+          <w:rPr>
+            <w:rStyle w:val="Hipervnculo"/>
+            <w:lang w:val="en-US"/>
+          </w:rPr>
+          <w:t>https://thatshelf.com/faith-humanity-and-that-dragon-cancer/</w:t>
+        </w:r>
+      </w:hyperlink>
       <w:r>
         <w:rPr>
           <w:lang w:val="en-US"/>
@@ -2634,38 +2337,15 @@
           <w:lang w:val="en-US"/>
         </w:rPr>
       </w:pPr>
-      <w:r>
-        <w:fldChar w:fldCharType="begin"/>
-      </w:r>
-      <w:r>
-        <w:rPr>
-          <w:lang w:val="en-US"/>
-        </w:rPr>
-        <w:instrText xml:space="preserve"> HYPERLINK "https://www.nytimes.com/2019/03/24/technology/personaltech/de</w:instrText>
-      </w:r>
-      <w:r>
-        <w:rPr>
-          <w:lang w:val="en-US"/>
-        </w:rPr>
-        <w:instrText xml:space="preserve">pression-anxiety-video-games.html" </w:instrText>
-      </w:r>
-      <w:r>
-        <w:fldChar w:fldCharType="separate"/>
-      </w:r>
-      <w:r>
-        <w:rPr>
-          <w:rStyle w:val="Hipervnculo"/>
-          <w:lang w:val="en-US"/>
-        </w:rPr>
-        <w:t>https://www.nytimes.com/2019/03/24/technology/personaltech/depression-anxiety-video-games.html</w:t>
-      </w:r>
-      <w:r>
-        <w:rPr>
-          <w:rStyle w:val="Hipervnculo"/>
-          <w:lang w:val="en-US"/>
-        </w:rPr>
-        <w:fldChar w:fldCharType="end"/>
-      </w:r>
+      <w:hyperlink r:id="rId55" w:history="1">
+        <w:r>
+          <w:rPr>
+            <w:rStyle w:val="Hipervnculo"/>
+            <w:lang w:val="en-US"/>
+          </w:rPr>
+          <w:t>https://www.nytimes.com/2019/03/24/technology/personaltech/depression-anxiety-video-games.html</w:t>
+        </w:r>
+      </w:hyperlink>
       <w:r>
         <w:rPr>
           <w:lang w:val="en-US"/>
@@ -2751,32 +2431,15 @@
           <w:lang w:val="en-US"/>
         </w:rPr>
       </w:pPr>
-      <w:r>
-        <w:fldChar w:fldCharType="begin"/>
-      </w:r>
-      <w:r>
-        <w:rPr>
-          <w:lang w:val="en-US"/>
-        </w:rPr>
-        <w:instrText xml:space="preserve"> HYPERLINK "https://www.youtube.com/watch?v=sU7YLkTQuJU" </w:instrText>
-      </w:r>
-      <w:r>
-        <w:fldChar w:fldCharType="separate"/>
-      </w:r>
-      <w:r>
-        <w:rPr>
-          <w:rStyle w:val="Hipervnculo"/>
-          <w:lang w:val="en-US"/>
-        </w:rPr>
-        <w:t>https://www.youtube.com/watch?v=sU7YLkTQuJU</w:t>
-      </w:r>
-      <w:r>
-        <w:rPr>
-          <w:rStyle w:val="Hipervnculo"/>
-          <w:lang w:val="en-US"/>
-        </w:rPr>
-        <w:fldChar w:fldCharType="end"/>
-      </w:r>
+      <w:hyperlink r:id="rId56" w:history="1">
+        <w:r>
+          <w:rPr>
+            <w:rStyle w:val="Hipervnculo"/>
+            <w:lang w:val="en-US"/>
+          </w:rPr>
+          <w:t>https://www.youtube.com/watch?v=sU7YLkTQuJU</w:t>
+        </w:r>
+      </w:hyperlink>
       <w:r>
         <w:rPr>
           <w:lang w:val="en-US"/>
@@ -2805,7 +2468,7 @@
       </w:r>
     </w:p>
     <w:p>
-      <w:hyperlink r:id="rId36" w:history="1">
+      <w:hyperlink r:id="rId57" w:history="1">
         <w:r>
           <w:rPr>
             <w:rStyle w:val="Hipervnculo"/>
@@ -2849,7 +2512,7 @@
       <w:proofErr w:type="spellEnd"/>
     </w:p>
     <w:p>
-      <w:hyperlink r:id="rId37" w:anchor=":~:text=Sym%20Is%20A%20Game%20About%20Social%20Anxiety&amp;text=Josh%2C%20the%20game's%20protagonist%2C%20suffers,shy%20away%20from%20social%20situations" w:history="1">
+      <w:hyperlink r:id="rId58" w:anchor=":~:text=Sym%20Is%20A%20Game%20About%20Social%20Anxiety&amp;text=Josh%2C%20the%20game's%20protagonist%2C%20suffers,shy%20away%20from%20social%20situations" w:history="1">
         <w:r>
           <w:rPr>
             <w:rStyle w:val="Hipervnculo"/>
@@ -2902,32 +2565,15 @@
           <w:lang w:val="en-US"/>
         </w:rPr>
       </w:pPr>
-      <w:r>
-        <w:fldChar w:fldCharType="begin"/>
-      </w:r>
-      <w:r>
-        <w:rPr>
-          <w:lang w:val="en-US"/>
-        </w:rPr>
-        <w:instrText xml:space="preserve"> HYPERLINK "https://www.youtube.com/watch?v=47ZpzOeGncA" </w:instrText>
-      </w:r>
-      <w:r>
-        <w:fldChar w:fldCharType="separate"/>
-      </w:r>
-      <w:r>
-        <w:rPr>
-          <w:rStyle w:val="Hipervnculo"/>
-          <w:lang w:val="en-US"/>
-        </w:rPr>
-        <w:t>https://www.youtube.com/watch?v=47ZpzOeGncA</w:t>
-      </w:r>
-      <w:r>
-        <w:rPr>
-          <w:rStyle w:val="Hipervnculo"/>
-          <w:lang w:val="en-US"/>
-        </w:rPr>
-        <w:fldChar w:fldCharType="end"/>
-      </w:r>
+      <w:hyperlink r:id="rId59" w:history="1">
+        <w:r>
+          <w:rPr>
+            <w:rStyle w:val="Hipervnculo"/>
+            <w:lang w:val="en-US"/>
+          </w:rPr>
+          <w:t>https://www.youtube.com/watch?v=47ZpzOeGncA</w:t>
+        </w:r>
+      </w:hyperlink>
       <w:r>
         <w:rPr>
           <w:lang w:val="en-US"/>
@@ -2962,32 +2608,15 @@
           <w:lang w:val="en-US"/>
         </w:rPr>
       </w:pPr>
-      <w:r>
-        <w:fldChar w:fldCharType="begin"/>
-      </w:r>
-      <w:r>
-        <w:rPr>
-          <w:lang w:val="en-US"/>
-        </w:rPr>
-        <w:instrText xml:space="preserve"> HYPERLINK "https://www.youtube.com/watch?v=sU7YLkTQuJU" </w:instrText>
-      </w:r>
-      <w:r>
-        <w:fldChar w:fldCharType="separate"/>
-      </w:r>
-      <w:r>
-        <w:rPr>
-          <w:rStyle w:val="Hipervnculo"/>
-          <w:lang w:val="en-US"/>
-        </w:rPr>
-        <w:t>https://www.youtube.com/watch?v=sU7YLkTQuJU</w:t>
-      </w:r>
-      <w:r>
-        <w:rPr>
-          <w:rStyle w:val="Hipervnculo"/>
-          <w:lang w:val="en-US"/>
-        </w:rPr>
-        <w:fldChar w:fldCharType="end"/>
-      </w:r>
+      <w:hyperlink r:id="rId60" w:history="1">
+        <w:r>
+          <w:rPr>
+            <w:rStyle w:val="Hipervnculo"/>
+            <w:lang w:val="en-US"/>
+          </w:rPr>
+          <w:t>https://www.youtube.com/watch?v=sU7YLkTQuJU</w:t>
+        </w:r>
+      </w:hyperlink>
       <w:r>
         <w:rPr>
           <w:lang w:val="en-US"/>
@@ -3053,57 +2682,20 @@
           <w:lang w:val="en-US"/>
         </w:rPr>
       </w:pPr>
-      <w:r>
-        <w:fldChar w:fldCharType="begin"/>
-      </w:r>
-      <w:r>
-        <w:rPr>
-          <w:lang w:val="en-US"/>
-        </w:rPr>
-        <w:instrText xml:space="preserve"> HYPERLINK "https://ww</w:instrText>
-      </w:r>
-      <w:r>
-        <w:rPr>
-          <w:lang w:val="en-US"/>
-        </w:rPr>
-        <w:instrText xml:space="preserve">w.youtube.com/watch?v=6rLJaVohSRQ" </w:instrText>
-      </w:r>
-      <w:r>
-        <w:fldChar w:fldCharType="separate"/>
-      </w:r>
-      <w:r>
-        <w:rPr>
-          <w:rStyle w:val="Hipervnculo"/>
-          <w:lang w:val="en-US"/>
-        </w:rPr>
-        <w:t>https://www.youtube.com/watch?v=6rLJaVohSRQ</w:t>
-      </w:r>
-      <w:r>
-        <w:rPr>
-          <w:rStyle w:val="Hipervnculo"/>
-          <w:lang w:val="en-US"/>
-        </w:rPr>
-        <w:fldChar w:fldCharType="end"/>
-      </w:r>
-      <w:r>
-        <w:rPr>
-          <w:lang w:val="en-US"/>
-        </w:rPr>
-        <w:t xml:space="preserve"> . </w:t>
-      </w:r>
-      <w:proofErr w:type="spellStart"/>
-      <w:r>
-        <w:rPr>
-          <w:lang w:val="en-US"/>
-        </w:rPr>
-        <w:t>rewatch</w:t>
-      </w:r>
-      <w:proofErr w:type="spellEnd"/>
-      <w:r>
-        <w:rPr>
-          <w:lang w:val="en-US"/>
-        </w:rPr>
-        <w:t xml:space="preserve"> so I can take quotes from it</w:t>
+      <w:hyperlink r:id="rId61" w:history="1">
+        <w:r>
+          <w:rPr>
+            <w:rStyle w:val="Hipervnculo"/>
+            <w:lang w:val="en-US"/>
+          </w:rPr>
+          <w:t>https://www.youtube.com/watch?v=6rLJaVohSRQ</w:t>
+        </w:r>
+      </w:hyperlink>
+      <w:r>
+        <w:rPr>
+          <w:lang w:val="en-US"/>
+        </w:rPr>
+        <w:t xml:space="preserve"> . rewatch so I can take quotes from it</w:t>
       </w:r>
     </w:p>
     <w:p>
@@ -3152,32 +2744,15 @@
         </w:rPr>
         <w:t xml:space="preserve"> </w:t>
       </w:r>
-      <w:r>
-        <w:fldChar w:fldCharType="begin"/>
-      </w:r>
-      <w:r>
-        <w:rPr>
-          <w:lang w:val="en-US"/>
-        </w:rPr>
-        <w:instrText xml:space="preserve"> HYPERLINK "https://www.cbr.com/to-the-moon-autism-aspergers-representation-right/" </w:instrText>
-      </w:r>
-      <w:r>
-        <w:fldChar w:fldCharType="separate"/>
-      </w:r>
-      <w:r>
-        <w:rPr>
-          <w:rStyle w:val="Hipervnculo"/>
-          <w:lang w:val="en-US"/>
-        </w:rPr>
-        <w:t>https://www.cbr.com/to-the-moon-autism-aspergers-representation-right/</w:t>
-      </w:r>
-      <w:r>
-        <w:rPr>
-          <w:rStyle w:val="Hipervnculo"/>
-          <w:lang w:val="en-US"/>
-        </w:rPr>
-        <w:fldChar w:fldCharType="end"/>
-      </w:r>
+      <w:hyperlink r:id="rId62" w:history="1">
+        <w:r>
+          <w:rPr>
+            <w:rStyle w:val="Hipervnculo"/>
+            <w:lang w:val="en-US"/>
+          </w:rPr>
+          <w:t>https://www.cbr.com/to-the-moon-autism-aspergers-representation-right/</w:t>
+        </w:r>
+      </w:hyperlink>
       <w:r>
         <w:rPr>
           <w:lang w:val="en-US"/>
@@ -3211,38 +2786,15 @@
           <w:lang w:val="en-US"/>
         </w:rPr>
       </w:pPr>
-      <w:r>
-        <w:fldChar w:fldCharType="begin"/>
-      </w:r>
-      <w:r>
-        <w:rPr>
-          <w:lang w:val="en-US"/>
-        </w:rPr>
-        <w:instrText xml:space="preserve"> HYPERLINK "https://journals.sagepub.com</w:instrText>
-      </w:r>
-      <w:r>
-        <w:rPr>
-          <w:lang w:val="en-US"/>
-        </w:rPr>
-        <w:instrText xml:space="preserve">/doi/10.1177/1555412014538811" </w:instrText>
-      </w:r>
-      <w:r>
-        <w:fldChar w:fldCharType="separate"/>
-      </w:r>
-      <w:r>
-        <w:rPr>
-          <w:rStyle w:val="Hipervnculo"/>
-          <w:lang w:val="en-US"/>
-        </w:rPr>
-        <w:t>https://journals.sagepub.com/doi/10.1177/1555412014538811</w:t>
-      </w:r>
-      <w:r>
-        <w:rPr>
-          <w:rStyle w:val="Hipervnculo"/>
-          <w:lang w:val="en-US"/>
-        </w:rPr>
-        <w:fldChar w:fldCharType="end"/>
-      </w:r>
+      <w:hyperlink r:id="rId63" w:history="1">
+        <w:r>
+          <w:rPr>
+            <w:rStyle w:val="Hipervnculo"/>
+            <w:lang w:val="en-US"/>
+          </w:rPr>
+          <w:t>https://journals.sagepub.com/doi/10.1177/1555412014538811</w:t>
+        </w:r>
+      </w:hyperlink>
       <w:r>
         <w:rPr>
           <w:lang w:val="en-US"/>
@@ -3291,7 +2843,7 @@
       </w:r>
     </w:p>
     <w:p>
-      <w:hyperlink r:id="rId38" w:history="1">
+      <w:hyperlink r:id="rId64" w:history="1">
         <w:r>
           <w:rPr>
             <w:rStyle w:val="Hipervnculo"/>
@@ -3388,7 +2940,7 @@
       </w:r>
     </w:p>
     <w:p>
-      <w:hyperlink r:id="rId39" w:history="1">
+      <w:hyperlink r:id="rId65" w:history="1">
         <w:r>
           <w:rPr>
             <w:rStyle w:val="Hipervnculo"/>
@@ -3427,7 +2979,7 @@
       </w:r>
     </w:p>
     <w:p>
-      <w:hyperlink r:id="rId40" w:history="1">
+      <w:hyperlink r:id="rId66" w:history="1">
         <w:r>
           <w:rPr>
             <w:rStyle w:val="Hipervnculo"/>
@@ -3463,7 +3015,7 @@
       </w:r>
     </w:p>
     <w:p>
-      <w:hyperlink r:id="rId41" w:history="1">
+      <w:hyperlink r:id="rId67" w:history="1">
         <w:r>
           <w:rPr>
             <w:rStyle w:val="Hipervnculo"/>
@@ -3505,7 +3057,7 @@
       </w:r>
     </w:p>
     <w:p>
-      <w:hyperlink r:id="rId42" w:history="1">
+      <w:hyperlink r:id="rId68" w:history="1">
         <w:r>
           <w:rPr>
             <w:rStyle w:val="Hipervnculo"/>
@@ -3547,7 +3099,7 @@
       </w:r>
     </w:p>
     <w:p>
-      <w:hyperlink r:id="rId43" w:history="1">
+      <w:hyperlink r:id="rId69" w:history="1">
         <w:r>
           <w:rPr>
             <w:rStyle w:val="Hipervnculo"/>
@@ -3619,7 +3171,7 @@
       </w:r>
     </w:p>
     <w:p>
-      <w:hyperlink r:id="rId44" w:history="1">
+      <w:hyperlink r:id="rId70" w:history="1">
         <w:r>
           <w:rPr>
             <w:rStyle w:val="Hipervnculo"/>
@@ -3697,7 +3249,7 @@
         </w:rPr>
         <w:t xml:space="preserve"> </w:t>
       </w:r>
-      <w:hyperlink r:id="rId45" w:history="1">
+      <w:hyperlink r:id="rId71" w:history="1">
         <w:r>
           <w:rPr>
             <w:rStyle w:val="Hipervnculo"/>
@@ -3744,7 +3296,7 @@
       </w:r>
     </w:p>
     <w:p>
-      <w:hyperlink r:id="rId46" w:history="1">
+      <w:hyperlink r:id="rId72" w:history="1">
         <w:r>
           <w:rPr>
             <w:rStyle w:val="Hipervnculo"/>
@@ -3855,7 +3407,7 @@
       </w:r>
     </w:p>
     <w:p>
-      <w:hyperlink r:id="rId47" w:history="1">
+      <w:hyperlink r:id="rId73" w:history="1">
         <w:r>
           <w:rPr>
             <w:rStyle w:val="Hipervnculo"/>
@@ -3940,7 +3492,7 @@
       </w:r>
     </w:p>
     <w:p>
-      <w:hyperlink r:id="rId48" w:history="1">
+      <w:hyperlink r:id="rId74" w:history="1">
         <w:r>
           <w:rPr>
             <w:rStyle w:val="Hipervnculo"/>
@@ -3956,7 +3508,7 @@
       <w:r>
         <w:t xml:space="preserve"> </w:t>
       </w:r>
-      <w:hyperlink r:id="rId49" w:history="1">
+      <w:hyperlink r:id="rId75" w:history="1">
         <w:r>
           <w:rPr>
             <w:rStyle w:val="Hipervnculo"/>
@@ -4047,38 +3599,18 @@
           <w:lang w:val="en-US"/>
         </w:rPr>
       </w:pPr>
-      <w:r>
-        <w:fldChar w:fldCharType="begin"/>
-      </w:r>
-      <w:r>
-        <w:rPr>
-          <w:lang w:val="en-US"/>
-        </w:rPr>
-        <w:instrText xml:space="preserve"> HYPERLINK "https://www.tandfonline.com/doi/abs/10.1080/0963823031000118230" </w:instrText>
-      </w:r>
-      <w:r>
-        <w:fldChar w:fldCharType="separate"/>
-      </w:r>
-      <w:r>
-        <w:rPr>
-          <w:rStyle w:val="Hipervnculo"/>
-          <w:rFonts w:ascii="TimesNewRomanPSMT" w:hAnsi="TimesNewRomanPSMT" w:cs="TimesNewRomanPSMT"/>
-          <w:sz w:val="24"/>
-          <w:szCs w:val="24"/>
-          <w:lang w:val="en-US"/>
-        </w:rPr>
-        <w:t>https://www.tandfonline.com/doi/abs/10.1080/0963823031000118230</w:t>
-      </w:r>
-      <w:r>
-        <w:rPr>
-          <w:rStyle w:val="Hipervnculo"/>
-          <w:rFonts w:ascii="TimesNewRomanPSMT" w:hAnsi="TimesNewRomanPSMT" w:cs="TimesNewRomanPSMT"/>
-          <w:sz w:val="24"/>
-          <w:szCs w:val="24"/>
-          <w:lang w:val="en-US"/>
-        </w:rPr>
-        <w:fldChar w:fldCharType="end"/>
-      </w:r>
+      <w:hyperlink r:id="rId76" w:history="1">
+        <w:r>
+          <w:rPr>
+            <w:rStyle w:val="Hipervnculo"/>
+            <w:rFonts w:ascii="TimesNewRomanPSMT" w:hAnsi="TimesNewRomanPSMT" w:cs="TimesNewRomanPSMT"/>
+            <w:sz w:val="24"/>
+            <w:szCs w:val="24"/>
+            <w:lang w:val="en-US"/>
+          </w:rPr>
+          <w:t>https://www.tandfonline.com/doi/abs/10.1080/0963823031000118230</w:t>
+        </w:r>
+      </w:hyperlink>
     </w:p>
     <w:p>
       <w:pPr>
@@ -4089,7 +3621,7 @@
           <w:szCs w:val="24"/>
         </w:rPr>
       </w:pPr>
-      <w:hyperlink r:id="rId50" w:history="1">
+      <w:hyperlink r:id="rId77" w:history="1">
         <w:r>
           <w:rPr>
             <w:rStyle w:val="Hipervnculo"/>
@@ -4155,77 +3687,40 @@
           <w:lang w:val="en-US"/>
         </w:rPr>
       </w:pPr>
-      <w:r>
-        <w:fldChar w:fldCharType="begin"/>
-      </w:r>
-      <w:r>
-        <w:rPr>
-          <w:lang w:val="en-US"/>
-        </w:rPr>
-        <w:instrText xml:space="preserve"> HYPERLINK "https://journals.sagepub.com/doi/10.1177/0002764203254615" </w:instrText>
-      </w:r>
-      <w:r>
-        <w:fldChar w:fldCharType="separate"/>
-      </w:r>
-      <w:r>
-        <w:rPr>
-          <w:rStyle w:val="Hipervnculo"/>
-          <w:lang w:val="en-US"/>
-        </w:rPr>
-        <w:t>https://journals.sagepub.com/doi/10.1177/0002764203254615</w:t>
-      </w:r>
-      <w:r>
-        <w:rPr>
-          <w:rStyle w:val="Hipervnculo"/>
-          <w:lang w:val="en-US"/>
-        </w:rPr>
-        <w:fldChar w:fldCharType="end"/>
-      </w:r>
-      <w:r>
-        <w:rPr>
-          <w:lang w:val="en-US"/>
-        </w:rPr>
-        <w:t xml:space="preserve"> </w:t>
-      </w:r>
-    </w:p>
-    <w:p>
-      <w:pPr>
-        <w:rPr>
-          <w:lang w:val="en-US"/>
-        </w:rPr>
-      </w:pPr>
-      <w:r>
-        <w:fldChar w:fldCharType="begin"/>
-      </w:r>
-      <w:r>
-        <w:rPr>
-          <w:lang w:val="en-US"/>
-        </w:rPr>
-        <w:instrText xml:space="preserve"> HYPERLINK "https://doi.org/10.1177/0002764203254615" </w:instrText>
-      </w:r>
-      <w:r>
-        <w:fldChar w:fldCharType="separate"/>
-      </w:r>
-      <w:r>
-        <w:rPr>
-          <w:rStyle w:val="Hipervnculo"/>
-          <w:rFonts w:ascii="TimesNewRomanPSMT" w:hAnsi="TimesNewRomanPSMT" w:cs="TimesNewRomanPSMT"/>
-          <w:sz w:val="24"/>
-          <w:szCs w:val="24"/>
-          <w:lang w:val="en-US"/>
-        </w:rPr>
-        <w:t>https://doi.org/10.1177/0002764203254615</w:t>
-      </w:r>
-      <w:r>
-        <w:rPr>
-          <w:rStyle w:val="Hipervnculo"/>
-          <w:rFonts w:ascii="TimesNewRomanPSMT" w:hAnsi="TimesNewRomanPSMT" w:cs="TimesNewRomanPSMT"/>
-          <w:sz w:val="24"/>
-          <w:szCs w:val="24"/>
-          <w:lang w:val="en-US"/>
-        </w:rPr>
-        <w:fldChar w:fldCharType="end"/>
-      </w:r>
+      <w:hyperlink r:id="rId78" w:history="1">
+        <w:r>
+          <w:rPr>
+            <w:rStyle w:val="Hipervnculo"/>
+            <w:lang w:val="en-US"/>
+          </w:rPr>
+          <w:t>https://journals.sagepub.com/doi/10.1177/0002764203254615</w:t>
+        </w:r>
+      </w:hyperlink>
+      <w:r>
+        <w:rPr>
+          <w:lang w:val="en-US"/>
+        </w:rPr>
+        <w:t xml:space="preserve"> </w:t>
+      </w:r>
+    </w:p>
+    <w:p>
+      <w:pPr>
+        <w:rPr>
+          <w:lang w:val="en-US"/>
+        </w:rPr>
+      </w:pPr>
+      <w:hyperlink r:id="rId79" w:history="1">
+        <w:r>
+          <w:rPr>
+            <w:rStyle w:val="Hipervnculo"/>
+            <w:rFonts w:ascii="TimesNewRomanPSMT" w:hAnsi="TimesNewRomanPSMT" w:cs="TimesNewRomanPSMT"/>
+            <w:sz w:val="24"/>
+            <w:szCs w:val="24"/>
+            <w:lang w:val="en-US"/>
+          </w:rPr>
+          <w:t>https://doi.org/10.1177/0002764203254615</w:t>
+        </w:r>
+      </w:hyperlink>
       <w:r>
         <w:rPr>
           <w:rFonts w:ascii="TimesNewRomanPSMT" w:hAnsi="TimesNewRomanPSMT" w:cs="TimesNewRomanPSMT"/>
@@ -4276,32 +3771,15 @@
           <w:lang w:val="en-US"/>
         </w:rPr>
       </w:pPr>
-      <w:r>
-        <w:fldChar w:fldCharType="begin"/>
-      </w:r>
-      <w:r>
-        <w:rPr>
-          <w:lang w:val="en-US"/>
-        </w:rPr>
-        <w:instrText xml:space="preserve"> HYPERLINK "http://deconstructeam.com/games/behind-every-great-one/" </w:instrText>
-      </w:r>
-      <w:r>
-        <w:fldChar w:fldCharType="separate"/>
-      </w:r>
-      <w:r>
-        <w:rPr>
-          <w:rStyle w:val="Hipervnculo"/>
-          <w:lang w:val="en-US"/>
-        </w:rPr>
-        <w:t>http://deconstructeam.com/games/behind-every-great-one/</w:t>
-      </w:r>
-      <w:r>
-        <w:rPr>
-          <w:rStyle w:val="Hipervnculo"/>
-          <w:lang w:val="en-US"/>
-        </w:rPr>
-        <w:fldChar w:fldCharType="end"/>
-      </w:r>
+      <w:hyperlink r:id="rId80" w:history="1">
+        <w:r>
+          <w:rPr>
+            <w:rStyle w:val="Hipervnculo"/>
+            <w:lang w:val="en-US"/>
+          </w:rPr>
+          <w:t>http://deconstructeam.com/games/behind-every-great-one/</w:t>
+        </w:r>
+      </w:hyperlink>
       <w:r>
         <w:rPr>
           <w:lang w:val="en-US"/>
@@ -4335,188 +3813,103 @@
           <w:lang w:val="en-US"/>
         </w:rPr>
       </w:pPr>
-      <w:r>
-        <w:fldChar w:fldCharType="begin"/>
-      </w:r>
-      <w:r>
-        <w:rPr>
-          <w:lang w:val="en-US"/>
-        </w:rPr>
-        <w:instrText xml:space="preserve"> HYPERLINK "https://www.redbull.com/int-en/deconstructeam-the-red-strings-club-interview" </w:instrText>
-      </w:r>
-      <w:r>
-        <w:fldChar w:fldCharType="separate"/>
-      </w:r>
-      <w:r>
-        <w:rPr>
-          <w:rStyle w:val="Hipervnculo"/>
-          <w:lang w:val="en-US"/>
-        </w:rPr>
-        <w:t>https://www.redbull.com/int-en/deconstructeam-the-red-strings-club-interview</w:t>
-      </w:r>
-      <w:r>
-        <w:rPr>
-          <w:rStyle w:val="Hipervnculo"/>
-          <w:lang w:val="en-US"/>
-        </w:rPr>
-        <w:fldChar w:fldCharType="end"/>
-      </w:r>
-      <w:r>
-        <w:rPr>
-          <w:lang w:val="en-US"/>
-        </w:rPr>
-        <w:t xml:space="preserve"> </w:t>
-      </w:r>
-    </w:p>
-    <w:p>
-      <w:pPr>
-        <w:rPr>
-          <w:lang w:val="en-US"/>
-        </w:rPr>
-      </w:pPr>
-      <w:r>
-        <w:fldChar w:fldCharType="begin"/>
-      </w:r>
-      <w:r>
-        <w:rPr>
-          <w:lang w:val="en-US"/>
-        </w:rPr>
-        <w:instrText xml:space="preserve"> HYPERLINK "https://www.vidaextra.com/analisis/analisis-de-the-red-strings-club-la-revolucion-cyberpunk-que-se-fraguo-entre-cubatas" </w:instrText>
-      </w:r>
-      <w:r>
-        <w:fldChar w:fldCharType="separate"/>
-      </w:r>
-      <w:r>
-        <w:rPr>
-          <w:rStyle w:val="Hipervnculo"/>
-          <w:lang w:val="en-US"/>
-        </w:rPr>
-        <w:t>https://www.vidaextra.com/analisis/analisis-de-the-red-strings-club-la-revolucion-cyberpunk-que-se-fraguo-entre-cubatas</w:t>
-      </w:r>
-      <w:r>
-        <w:rPr>
-          <w:rStyle w:val="Hipervnculo"/>
-          <w:lang w:val="en-US"/>
-        </w:rPr>
-        <w:fldChar w:fldCharType="end"/>
-      </w:r>
-      <w:r>
-        <w:rPr>
-          <w:lang w:val="en-US"/>
-        </w:rPr>
-        <w:t xml:space="preserve"> </w:t>
-      </w:r>
-    </w:p>
-    <w:p>
-      <w:pPr>
-        <w:rPr>
-          <w:lang w:val="en-US"/>
-        </w:rPr>
-      </w:pPr>
-      <w:r>
-        <w:fldChar w:fldCharType="begin"/>
-      </w:r>
-      <w:r>
-        <w:rPr>
-          <w:lang w:val="en-US"/>
-        </w:rPr>
-        <w:instrText xml:space="preserve"> HYPERLINK "https://www.vidaextra.com/analisis/the-red-strings-club-analisis-review-experiencia-juego-precio-nintendo-switch" </w:instrText>
-      </w:r>
-      <w:r>
-        <w:fldChar w:fldCharType="separate"/>
-      </w:r>
-      <w:r>
-        <w:rPr>
-          <w:rStyle w:val="Hipervnculo"/>
-          <w:lang w:val="en-US"/>
-        </w:rPr>
-        <w:t>https://www.vidaextra.com/analisis/the-red-strings-club-analisis-review-experiencia-juego-precio-nintendo-switch</w:t>
-      </w:r>
-      <w:r>
-        <w:rPr>
-          <w:rStyle w:val="Hipervnculo"/>
-          <w:lang w:val="en-US"/>
-        </w:rPr>
-        <w:fldChar w:fldCharType="end"/>
-      </w:r>
-      <w:r>
-        <w:rPr>
-          <w:lang w:val="en-US"/>
-        </w:rPr>
-        <w:t xml:space="preserve"> </w:t>
-      </w:r>
-    </w:p>
-    <w:p>
-      <w:pPr>
-        <w:rPr>
-          <w:lang w:val="en-US"/>
-        </w:rPr>
-      </w:pPr>
-      <w:r>
-        <w:fldChar w:fldCharType="begin"/>
-      </w:r>
-      <w:r>
-        <w:rPr>
-          <w:lang w:val="en-US"/>
-        </w:rPr>
-        <w:instrText xml:space="preserve"> HYPERLINK "https://www.gamereactor.es/the-red-strings-club-analisis/" </w:instrText>
-      </w:r>
-      <w:r>
-        <w:fldChar w:fldCharType="separate"/>
-      </w:r>
-      <w:r>
-        <w:rPr>
-          <w:rStyle w:val="Hipervnculo"/>
-          <w:lang w:val="en-US"/>
-        </w:rPr>
-        <w:t>https://www.gamereactor.es/the-red-strings-club-analisis/</w:t>
-      </w:r>
-      <w:r>
-        <w:rPr>
-          <w:rStyle w:val="Hipervnculo"/>
-          <w:lang w:val="en-US"/>
-        </w:rPr>
-        <w:fldChar w:fldCharType="end"/>
-      </w:r>
-      <w:r>
-        <w:rPr>
-          <w:lang w:val="en-US"/>
-        </w:rPr>
-        <w:t xml:space="preserve"> </w:t>
-      </w:r>
-    </w:p>
-    <w:p>
-      <w:pPr>
-        <w:rPr>
-          <w:lang w:val="en-US"/>
-        </w:rPr>
-      </w:pPr>
-      <w:r>
-        <w:fldChar w:fldCharType="begin"/>
-      </w:r>
-      <w:r>
-        <w:rPr>
-          <w:lang w:val="en-US"/>
-        </w:rPr>
-        <w:instrText xml:space="preserve"> HYPERLINK "https://www.xataka.com/videojuegos/the-red-strings-club-videojuego-cyberpunk-que-hizo-tambalear-convicciones-sus-propios-creadores" </w:instrText>
-      </w:r>
-      <w:r>
-        <w:fldChar w:fldCharType="separate"/>
-      </w:r>
-      <w:r>
-        <w:rPr>
-          <w:rStyle w:val="Hipervnculo"/>
-          <w:lang w:val="en-US"/>
-        </w:rPr>
-        <w:t>https://www.xataka.com/videojuegos/the-red-strings-club-videojuego-cyberpunk-que-hizo-tambalear-convicciones-sus-propios-creadores</w:t>
-      </w:r>
-      <w:r>
-        <w:rPr>
-          <w:rStyle w:val="Hipervnculo"/>
-          <w:lang w:val="en-US"/>
-        </w:rPr>
-        <w:fldChar w:fldCharType="end"/>
-      </w:r>
+      <w:hyperlink r:id="rId81" w:history="1">
+        <w:r>
+          <w:rPr>
+            <w:rStyle w:val="Hipervnculo"/>
+            <w:lang w:val="en-US"/>
+          </w:rPr>
+          <w:t>https://www.redbull.com/int-en/deconstructeam-the-red-strings-club-interview</w:t>
+        </w:r>
+      </w:hyperlink>
+      <w:r>
+        <w:rPr>
+          <w:lang w:val="en-US"/>
+        </w:rPr>
+        <w:t xml:space="preserve"> </w:t>
+      </w:r>
+    </w:p>
+    <w:p>
+      <w:pPr>
+        <w:rPr>
+          <w:lang w:val="en-US"/>
+        </w:rPr>
+      </w:pPr>
+      <w:hyperlink r:id="rId82" w:history="1">
+        <w:r>
+          <w:rPr>
+            <w:rStyle w:val="Hipervnculo"/>
+            <w:lang w:val="en-US"/>
+          </w:rPr>
+          <w:t>https://www.vidaextra.com/analisis/analisis-de-the-red-strings-club-la-revolucion-cyberpunk-que-se-fraguo-entre-cubatas</w:t>
+        </w:r>
+      </w:hyperlink>
+      <w:r>
+        <w:rPr>
+          <w:lang w:val="en-US"/>
+        </w:rPr>
+        <w:t xml:space="preserve"> </w:t>
+      </w:r>
+    </w:p>
+    <w:p>
+      <w:pPr>
+        <w:rPr>
+          <w:lang w:val="en-US"/>
+        </w:rPr>
+      </w:pPr>
+      <w:hyperlink r:id="rId83" w:history="1">
+        <w:r>
+          <w:rPr>
+            <w:rStyle w:val="Hipervnculo"/>
+            <w:lang w:val="en-US"/>
+          </w:rPr>
+          <w:t>https://www.vidaextra.com/analisis/the-red-strings-club-analisis-review-experiencia-juego-precio-nintendo-switch</w:t>
+        </w:r>
+      </w:hyperlink>
+      <w:r>
+        <w:rPr>
+          <w:lang w:val="en-US"/>
+        </w:rPr>
+        <w:t xml:space="preserve"> </w:t>
+      </w:r>
+    </w:p>
+    <w:p>
+      <w:pPr>
+        <w:rPr>
+          <w:lang w:val="en-US"/>
+        </w:rPr>
+      </w:pPr>
+      <w:hyperlink r:id="rId84" w:history="1">
+        <w:r>
+          <w:rPr>
+            <w:rStyle w:val="Hipervnculo"/>
+            <w:lang w:val="en-US"/>
+          </w:rPr>
+          <w:t>https://www.gamereactor.es/the-red-strings-club-analisis/</w:t>
+        </w:r>
+      </w:hyperlink>
+      <w:r>
+        <w:rPr>
+          <w:lang w:val="en-US"/>
+        </w:rPr>
+        <w:t xml:space="preserve"> </w:t>
+      </w:r>
+    </w:p>
+    <w:p>
+      <w:pPr>
+        <w:rPr>
+          <w:lang w:val="en-US"/>
+        </w:rPr>
+      </w:pPr>
+      <w:hyperlink r:id="rId85" w:history="1">
+        <w:r>
+          <w:rPr>
+            <w:rStyle w:val="Hipervnculo"/>
+            <w:lang w:val="en-US"/>
+          </w:rPr>
+          <w:t>https://www.xataka.com/videojuegos/the-red-strings-club-videojuego-cyberpunk-que-hizo-tambalear-convicciones-sus-propios-creadores</w:t>
+        </w:r>
+      </w:hyperlink>
       <w:r>
         <w:rPr>
           <w:lang w:val="en-US"/>
@@ -4550,32 +3943,15 @@
           <w:lang w:val="en-US"/>
         </w:rPr>
       </w:pPr>
-      <w:r>
-        <w:fldChar w:fldCharType="begin"/>
-      </w:r>
-      <w:r>
-        <w:rPr>
-          <w:lang w:val="en-US"/>
-        </w:rPr>
-        <w:instrText xml:space="preserve"> HYPERLINK "https://www.ncbi.nlm.nih.gov/pmc/articles/PMC6676913/" </w:instrText>
-      </w:r>
-      <w:r>
-        <w:fldChar w:fldCharType="separate"/>
-      </w:r>
-      <w:r>
-        <w:rPr>
-          <w:rStyle w:val="Hipervnculo"/>
-          <w:lang w:val="en-US"/>
-        </w:rPr>
-        <w:t>https://www.ncbi.nlm.nih.gov/pmc/articles/PMC6676913/</w:t>
-      </w:r>
-      <w:r>
-        <w:rPr>
-          <w:rStyle w:val="Hipervnculo"/>
-          <w:lang w:val="en-US"/>
-        </w:rPr>
-        <w:fldChar w:fldCharType="end"/>
-      </w:r>
+      <w:hyperlink r:id="rId86" w:history="1">
+        <w:r>
+          <w:rPr>
+            <w:rStyle w:val="Hipervnculo"/>
+            <w:lang w:val="en-US"/>
+          </w:rPr>
+          <w:t>https://www.ncbi.nlm.nih.gov/pmc/articles/PMC6676913/</w:t>
+        </w:r>
+      </w:hyperlink>
       <w:r>
         <w:rPr>
           <w:lang w:val="en-US"/>
@@ -4616,32 +3992,15 @@
           <w:lang w:val="en-US"/>
         </w:rPr>
       </w:pPr>
-      <w:r>
-        <w:fldChar w:fldCharType="begin"/>
-      </w:r>
-      <w:r>
-        <w:rPr>
-          <w:lang w:val="en-US"/>
-        </w:rPr>
-        <w:instrText xml:space="preserve"> HYPERLINK "https://en.wikipedia.org/wiki/Category:Video_games_about_mental_illness" </w:instrText>
-      </w:r>
-      <w:r>
-        <w:fldChar w:fldCharType="separate"/>
-      </w:r>
-      <w:r>
-        <w:rPr>
-          <w:rStyle w:val="Hipervnculo"/>
-          <w:lang w:val="en-US"/>
-        </w:rPr>
-        <w:t>https://en.wikipedia.org/wiki/Category:Video_games_about_mental_illness</w:t>
-      </w:r>
-      <w:r>
-        <w:rPr>
-          <w:rStyle w:val="Hipervnculo"/>
-          <w:lang w:val="en-US"/>
-        </w:rPr>
-        <w:fldChar w:fldCharType="end"/>
-      </w:r>
+      <w:hyperlink r:id="rId87" w:history="1">
+        <w:r>
+          <w:rPr>
+            <w:rStyle w:val="Hipervnculo"/>
+            <w:lang w:val="en-US"/>
+          </w:rPr>
+          <w:t>https://en.wikipedia.org/wiki/Category:Video_games_about_mental_illness</w:t>
+        </w:r>
+      </w:hyperlink>
       <w:r>
         <w:rPr>
           <w:lang w:val="en-US"/>
@@ -4664,7 +4023,7 @@
       <w:proofErr w:type="spellEnd"/>
     </w:p>
     <w:p>
-      <w:hyperlink r:id="rId51" w:history="1">
+      <w:hyperlink r:id="rId88" w:history="1">
         <w:r>
           <w:rPr>
             <w:rStyle w:val="Hipervnculo"/>
@@ -4702,32 +4061,15 @@
           <w:lang w:val="en-US"/>
         </w:rPr>
       </w:pPr>
-      <w:r>
-        <w:fldChar w:fldCharType="begin"/>
-      </w:r>
-      <w:r>
-        <w:rPr>
-          <w:lang w:val="en-US"/>
-        </w:rPr>
-        <w:instrText xml:space="preserve"> HYPERLINK "https://tenderclaws.com/pry" </w:instrText>
-      </w:r>
-      <w:r>
-        <w:fldChar w:fldCharType="separate"/>
-      </w:r>
-      <w:r>
-        <w:rPr>
-          <w:rStyle w:val="Hipervnculo"/>
-          <w:lang w:val="en-US"/>
-        </w:rPr>
-        <w:t>https://tenderclaws.com/pry</w:t>
-      </w:r>
-      <w:r>
-        <w:rPr>
-          <w:rStyle w:val="Hipervnculo"/>
-          <w:lang w:val="en-US"/>
-        </w:rPr>
-        <w:fldChar w:fldCharType="end"/>
-      </w:r>
+      <w:hyperlink r:id="rId89" w:history="1">
+        <w:r>
+          <w:rPr>
+            <w:rStyle w:val="Hipervnculo"/>
+            <w:lang w:val="en-US"/>
+          </w:rPr>
+          <w:t>https://tenderclaws.com/pry</w:t>
+        </w:r>
+      </w:hyperlink>
       <w:r>
         <w:rPr>
           <w:lang w:val="en-US"/>
@@ -4781,32 +4123,15 @@
           <w:lang w:val="en-US"/>
         </w:rPr>
       </w:pPr>
-      <w:r>
-        <w:fldChar w:fldCharType="begin"/>
-      </w:r>
-      <w:r>
-        <w:rPr>
-          <w:lang w:val="en-US"/>
-        </w:rPr>
-        <w:instrText xml:space="preserve"> HYPERLINK "https://mental.jmir.org/2019/4/e12432/" </w:instrText>
-      </w:r>
-      <w:r>
-        <w:fldChar w:fldCharType="separate"/>
-      </w:r>
-      <w:r>
-        <w:rPr>
-          <w:rStyle w:val="Hipervnculo"/>
-          <w:lang w:val="en-US"/>
-        </w:rPr>
-        <w:t>https://mental.jmir.org/2019/4/e12432/</w:t>
-      </w:r>
-      <w:r>
-        <w:rPr>
-          <w:rStyle w:val="Hipervnculo"/>
-          <w:lang w:val="en-US"/>
-        </w:rPr>
-        <w:fldChar w:fldCharType="end"/>
-      </w:r>
+      <w:hyperlink r:id="rId90" w:history="1">
+        <w:r>
+          <w:rPr>
+            <w:rStyle w:val="Hipervnculo"/>
+            <w:lang w:val="en-US"/>
+          </w:rPr>
+          <w:t>https://mental.jmir.org/2019/4/e12432/</w:t>
+        </w:r>
+      </w:hyperlink>
       <w:r>
         <w:rPr>
           <w:lang w:val="en-US"/>
@@ -4849,7 +4174,7 @@
       </w:r>
     </w:p>
     <w:p>
-      <w:hyperlink r:id="rId52" w:history="1">
+      <w:hyperlink r:id="rId91" w:history="1">
         <w:r>
           <w:rPr>
             <w:rStyle w:val="Hipervnculo"/>
@@ -4996,46 +4321,19 @@
         </w:rPr>
         <w:t>Self-medicating with games can be a dangerous path to go down. If you play games with an 'escapist' mindset—that is, to ignore your problems, to block unpleasant emotions, or to avoid confronting stressful situations—you’re more likely to suffer some of the negative effects that many studies have found associated with playing games, like anxiety, depression, or social isolation,” McGonigal </w:t>
       </w:r>
-      <w:r>
-        <w:fldChar w:fldCharType="begin"/>
-      </w:r>
-      <w:r>
-        <w:rPr>
-          <w:lang w:val="en-US"/>
-        </w:rPr>
-        <w:instrText xml:space="preserve"> HYPERLIN</w:instrText>
-      </w:r>
-      <w:r>
-        <w:rPr>
-          <w:lang w:val="en-US"/>
-        </w:rPr>
-        <w:instrText xml:space="preserve">K "http://www.slate.com/articles/technology/future_tense/2015/11/how_video_games_can_teach_your_brain_to_fight_depression.html" </w:instrText>
-      </w:r>
-      <w:r>
-        <w:fldChar w:fldCharType="separate"/>
-      </w:r>
-      <w:r>
-        <w:rPr>
-          <w:rStyle w:val="Hipervnculo"/>
-          <w:rFonts w:ascii="Arial" w:hAnsi="Arial" w:cs="Arial"/>
-          <w:b/>
-          <w:bCs/>
-          <w:color w:val="343740"/>
-          <w:lang w:val="en-US"/>
-        </w:rPr>
-        <w:t>has said</w:t>
-      </w:r>
-      <w:r>
-        <w:rPr>
-          <w:rStyle w:val="Hipervnculo"/>
-          <w:rFonts w:ascii="Arial" w:hAnsi="Arial" w:cs="Arial"/>
-          <w:b/>
-          <w:bCs/>
-          <w:color w:val="343740"/>
-          <w:lang w:val="en-US"/>
-        </w:rPr>
-        <w:fldChar w:fldCharType="end"/>
-      </w:r>
+      <w:hyperlink r:id="rId92" w:history="1">
+        <w:r>
+          <w:rPr>
+            <w:rStyle w:val="Hipervnculo"/>
+            <w:rFonts w:ascii="Arial" w:hAnsi="Arial" w:cs="Arial"/>
+            <w:b/>
+            <w:bCs/>
+            <w:color w:val="343740"/>
+            <w:lang w:val="en-US"/>
+          </w:rPr>
+          <w:t>has said</w:t>
+        </w:r>
+      </w:hyperlink>
       <w:r>
         <w:rPr>
           <w:rFonts w:ascii="Arial" w:hAnsi="Arial" w:cs="Arial"/>
@@ -5175,38 +4473,18 @@
         </w:rPr>
         <w:t>“Gamifying psychological interventions successfully could revolutionize how we treat mental illness and how we view our own mental health,” </w:t>
       </w:r>
-      <w:r>
-        <w:fldChar w:fldCharType="begin"/>
-      </w:r>
-      <w:r>
-        <w:rPr>
-          <w:lang w:val="en-US"/>
-        </w:rPr>
-        <w:instrText xml:space="preserve"> HYPERLINK "https://www.sciencedaily.com/releases/2014/03/140318111900.htm" \t "_blank" \o "said Tracy Dennis of Hunter College" </w:instrText>
-      </w:r>
-      <w:r>
-        <w:fldChar w:fldCharType="separate"/>
-      </w:r>
-      <w:r>
-        <w:rPr>
-          <w:rStyle w:val="Hipervnculo"/>
-          <w:rFonts w:ascii="Helvetica" w:hAnsi="Helvetica" w:cs="Helvetica"/>
-          <w:color w:val="000000"/>
-          <w:shd w:val="clear" w:color="auto" w:fill="FFFFFF"/>
-          <w:lang w:val="en-US"/>
-        </w:rPr>
-        <w:t>said Tracy Dennis of Hunter College</w:t>
-      </w:r>
-      <w:r>
-        <w:rPr>
-          <w:rStyle w:val="Hipervnculo"/>
-          <w:rFonts w:ascii="Helvetica" w:hAnsi="Helvetica" w:cs="Helvetica"/>
-          <w:color w:val="000000"/>
-          <w:shd w:val="clear" w:color="auto" w:fill="FFFFFF"/>
-          <w:lang w:val="en-US"/>
-        </w:rPr>
-        <w:fldChar w:fldCharType="end"/>
-      </w:r>
+      <w:hyperlink r:id="rId93" w:tgtFrame="_blank" w:tooltip="said Tracy Dennis of Hunter College" w:history="1">
+        <w:r>
+          <w:rPr>
+            <w:rStyle w:val="Hipervnculo"/>
+            <w:rFonts w:ascii="Helvetica" w:hAnsi="Helvetica" w:cs="Helvetica"/>
+            <w:color w:val="000000"/>
+            <w:shd w:val="clear" w:color="auto" w:fill="FFFFFF"/>
+            <w:lang w:val="en-US"/>
+          </w:rPr>
+          <w:t>said Tracy Dennis of Hunter College</w:t>
+        </w:r>
+      </w:hyperlink>
       <w:r>
         <w:rPr>
           <w:rFonts w:ascii="Helvetica" w:hAnsi="Helvetica" w:cs="Helvetica"/>
@@ -5470,42 +4748,20 @@
         </w:rPr>
         <w:t>’s developers didn’t consult mental health professionals when building in these tools, </w:t>
       </w:r>
-      <w:r>
-        <w:fldChar w:fldCharType="begin"/>
-      </w:r>
-      <w:r>
-        <w:rPr>
-          <w:lang w:val="en-US"/>
-        </w:rPr>
-        <w:instrText xml:space="preserve"> HYPERLINK "https://kotaku.com/celeste-taught-fans-and-its-own-creator-to-take-better-1825305692" \t "_blank" </w:instrText>
-      </w:r>
-      <w:r>
-        <w:fldChar w:fldCharType="separate"/>
-      </w:r>
-      <w:r>
-        <w:rPr>
-          <w:rStyle w:val="Hipervnculo"/>
-          <w:rFonts w:ascii="Georgia" w:hAnsi="Georgia"/>
-          <w:color w:val="000000"/>
-          <w:sz w:val="27"/>
-          <w:szCs w:val="27"/>
-          <w:shd w:val="clear" w:color="auto" w:fill="FFFFFF"/>
-          <w:lang w:val="en-US"/>
-        </w:rPr>
-        <w:t>leaning on Thorson’s lived experiences instead</w:t>
-      </w:r>
-      <w:r>
-        <w:rPr>
-          <w:rStyle w:val="Hipervnculo"/>
-          <w:rFonts w:ascii="Georgia" w:hAnsi="Georgia"/>
-          <w:color w:val="000000"/>
-          <w:sz w:val="27"/>
-          <w:szCs w:val="27"/>
-          <w:shd w:val="clear" w:color="auto" w:fill="FFFFFF"/>
-          <w:lang w:val="en-US"/>
-        </w:rPr>
-        <w:fldChar w:fldCharType="end"/>
-      </w:r>
+      <w:hyperlink r:id="rId94" w:tgtFrame="_blank" w:history="1">
+        <w:r>
+          <w:rPr>
+            <w:rStyle w:val="Hipervnculo"/>
+            <w:rFonts w:ascii="Georgia" w:hAnsi="Georgia"/>
+            <w:color w:val="000000"/>
+            <w:sz w:val="27"/>
+            <w:szCs w:val="27"/>
+            <w:shd w:val="clear" w:color="auto" w:fill="FFFFFF"/>
+            <w:lang w:val="en-US"/>
+          </w:rPr>
+          <w:t>leaning on Thorson’s lived experiences instead</w:t>
+        </w:r>
+      </w:hyperlink>
       <w:r>
         <w:rPr>
           <w:rFonts w:ascii="Georgia" w:hAnsi="Georgia"/>
@@ -6631,7 +5887,7 @@
           <w:lang w:val="en-US"/>
         </w:rPr>
       </w:pPr>
-      <w:hyperlink r:id="rId53" w:history="1">
+      <w:hyperlink r:id="rId95" w:history="1">
         <w:r>
           <w:rPr>
             <w:rStyle w:val="Hipervnculo"/>
@@ -6649,6 +5905,7 @@
     </w:p>
     <w:p>
       <w:pPr>
+        <w:ind w:left="708" w:hanging="708"/>
         <w:rPr>
           <w:lang w:val="en-US"/>
         </w:rPr>
@@ -7137,19 +6394,28 @@
     <w:p>
       <w:pPr>
         <w:jc w:val="both"/>
-      </w:pPr>
-      <w:r>
         <w:rPr>
           <w:rFonts w:ascii="Roboto" w:hAnsi="Roboto"/>
           <w:color w:val="9AA0A6"/>
           <w:sz w:val="18"/>
           <w:szCs w:val="18"/>
           <w:shd w:val="clear" w:color="auto" w:fill="141518"/>
+          <w:lang w:val="en-US"/>
+        </w:rPr>
+      </w:pPr>
+      <w:r>
+        <w:rPr>
+          <w:rFonts w:ascii="Roboto" w:hAnsi="Roboto"/>
+          <w:color w:val="9AA0A6"/>
+          <w:sz w:val="18"/>
+          <w:szCs w:val="18"/>
+          <w:shd w:val="clear" w:color="auto" w:fill="141518"/>
+          <w:lang w:val="en-US"/>
         </w:rPr>
         <w:lastRenderedPageBreak/>
         <w:t>: </w:t>
       </w:r>
-      <w:hyperlink r:id="rId54" w:tgtFrame="_blank" w:history="1">
+      <w:hyperlink r:id="rId96" w:tgtFrame="_blank" w:history="1">
         <w:r>
           <w:rPr>
             <w:rStyle w:val="Hipervnculo"/>
@@ -7160,24 +6426,10 @@
             <w:sz w:val="18"/>
             <w:szCs w:val="18"/>
             <w:shd w:val="clear" w:color="auto" w:fill="141518"/>
-          </w:rPr>
-          <w:t xml:space="preserve">Wikimedia </w:t>
-        </w:r>
-        <w:proofErr w:type="spellStart"/>
-        <w:r>
-          <w:rPr>
-            <w:rStyle w:val="Hipervnculo"/>
-            <w:rFonts w:ascii="Roboto" w:hAnsi="Roboto"/>
-            <w:b/>
-            <w:bCs/>
-            <w:color w:val="9AA0A6"/>
-            <w:sz w:val="18"/>
-            <w:szCs w:val="18"/>
-            <w:shd w:val="clear" w:color="auto" w:fill="141518"/>
-          </w:rPr>
-          <w:t>Commons</w:t>
-        </w:r>
-        <w:proofErr w:type="spellEnd"/>
+            <w:lang w:val="en-US"/>
+          </w:rPr>
+          <w:t>Wikimedia Commons</w:t>
+        </w:r>
       </w:hyperlink>
       <w:r>
         <w:rPr>
@@ -7186,9 +6438,23 @@
           <w:sz w:val="18"/>
           <w:szCs w:val="18"/>
           <w:shd w:val="clear" w:color="auto" w:fill="141518"/>
-        </w:rPr>
-        <w:t> </w:t>
-      </w:r>
+          <w:lang w:val="en-US"/>
+        </w:rPr>
+        <w:t xml:space="preserve">  </w:t>
+      </w:r>
+      <w:hyperlink r:id="rId97" w:history="1">
+        <w:r>
+          <w:rPr>
+            <w:rStyle w:val="Hipervnculo"/>
+            <w:rFonts w:ascii="Roboto" w:hAnsi="Roboto"/>
+            <w:sz w:val="18"/>
+            <w:szCs w:val="18"/>
+            <w:shd w:val="clear" w:color="auto" w:fill="141518"/>
+            <w:lang w:val="en-US"/>
+          </w:rPr>
+          <w:t>https://commons.wikimedia.org/wiki/File:Devil_cartoon_charactor.png</w:t>
+        </w:r>
+      </w:hyperlink>
       <w:r>
         <w:rPr>
           <w:rFonts w:ascii="Roboto" w:hAnsi="Roboto"/>
@@ -7196,30 +6462,73 @@
           <w:sz w:val="18"/>
           <w:szCs w:val="18"/>
           <w:shd w:val="clear" w:color="auto" w:fill="141518"/>
-        </w:rPr>
-        <w:t xml:space="preserve"> </w:t>
-      </w:r>
-      <w:hyperlink r:id="rId55" w:history="1">
-        <w:r>
-          <w:rPr>
-            <w:rStyle w:val="Hipervnculo"/>
-            <w:rFonts w:ascii="Roboto" w:hAnsi="Roboto"/>
-            <w:sz w:val="18"/>
-            <w:szCs w:val="18"/>
-            <w:shd w:val="clear" w:color="auto" w:fill="141518"/>
-          </w:rPr>
-          <w:t>https://commons.wikimedia.org/wiki/File:Devil_cartoon_charactor.png</w:t>
-        </w:r>
-      </w:hyperlink>
-      <w:r>
+          <w:lang w:val="en-US"/>
+        </w:rPr>
+        <w:t xml:space="preserve"> </w:t>
+      </w:r>
+    </w:p>
+    <w:p>
+      <w:pPr>
+        <w:jc w:val="both"/>
         <w:rPr>
           <w:rFonts w:ascii="Roboto" w:hAnsi="Roboto"/>
           <w:color w:val="9AA0A6"/>
           <w:sz w:val="18"/>
           <w:szCs w:val="18"/>
           <w:shd w:val="clear" w:color="auto" w:fill="141518"/>
-        </w:rPr>
-        <w:t xml:space="preserve"> </w:t>
+          <w:lang w:val="en-US"/>
+        </w:rPr>
+      </w:pPr>
+    </w:p>
+    <w:p>
+      <w:pPr>
+        <w:jc w:val="both"/>
+        <w:rPr>
+          <w:rFonts w:ascii="Roboto" w:hAnsi="Roboto"/>
+          <w:color w:val="9AA0A6"/>
+          <w:sz w:val="18"/>
+          <w:szCs w:val="18"/>
+          <w:shd w:val="clear" w:color="auto" w:fill="141518"/>
+          <w:lang w:val="en-US"/>
+        </w:rPr>
+      </w:pPr>
+    </w:p>
+    <w:p>
+      <w:pPr>
+        <w:jc w:val="both"/>
+      </w:pPr>
+      <w:hyperlink r:id="rId98" w:history="1">
+        <w:r>
+          <w:rPr>
+            <w:rStyle w:val="Hipervnculo"/>
+          </w:rPr>
+          <w:t>https://prosearch.tribeofnoise.com/artists/show/35568/21021</w:t>
+        </w:r>
+      </w:hyperlink>
+      <w:r>
+        <w:t xml:space="preserve"> - Canci</w:t>
+      </w:r>
+      <w:r>
+        <w:t xml:space="preserve">ón </w:t>
+      </w:r>
+    </w:p>
+    <w:p>
+      <w:pPr>
+        <w:jc w:val="both"/>
+      </w:pPr>
+      <w:hyperlink r:id="rId99" w:history="1">
+        <w:r>
+          <w:rPr>
+            <w:rStyle w:val="Hipervnculo"/>
+          </w:rPr>
+          <w:t>https://freesound.org/people/InspectorJ/sounds/421184/</w:t>
+        </w:r>
+      </w:hyperlink>
+      <w:r>
+        <w:t xml:space="preserve"> - Agu</w:t>
+      </w:r>
+      <w:r>
+        <w:t xml:space="preserve">a </w:t>
       </w:r>
     </w:p>
     <w:sectPr>

</xml_diff>